<commit_message>
Memoria estado del arte casi
</commit_message>
<xml_diff>
--- a/TFG ADRIÁN GONZÁLEZ HERRERA.docx
+++ b/TFG ADRIÁN GONZÁLEZ HERRERA.docx
@@ -4627,6 +4627,7 @@
           <w:color w:val="auto"/>
           <w:sz w:val="22"/>
           <w:szCs w:val="22"/>
+          <w:lang w:eastAsia="en-US"/>
         </w:rPr>
         <w:id w:val="287088107"/>
         <w:docPartObj>
@@ -4634,6 +4635,11 @@
           <w:docPartUnique/>
         </w:docPartObj>
       </w:sdtPr>
+      <w:sdtEndPr>
+        <w:rPr>
+          <w:rFonts w:eastAsiaTheme="minorHAnsi" w:cstheme="minorBidi"/>
+        </w:rPr>
+      </w:sdtEndPr>
       <w:sdtContent>
         <w:p>
           <w:pPr>
@@ -4669,21 +4675,7 @@
               <w:b/>
               <w:bCs/>
             </w:rPr>
-            <w:t xml:space="preserve"> </w:t>
-          </w:r>
-          <w:r>
-            <w:rPr>
-              <w:b/>
-              <w:bCs/>
-            </w:rPr>
-            <w:t>–</w:t>
-          </w:r>
-          <w:r>
-            <w:rPr>
-              <w:b/>
-              <w:bCs/>
-            </w:rPr>
-            <w:t xml:space="preserve"> </w:t>
+            <w:t xml:space="preserve"> – </w:t>
           </w:r>
           <w:r>
             <w:rPr>
@@ -5106,15 +5098,6 @@
             <w:t>1</w:t>
           </w:r>
         </w:p>
-        <w:p>
-          <w:pPr>
-            <w:pStyle w:val="TDC3"/>
-            <w:ind w:left="0"/>
-          </w:pPr>
-          <w:r>
-            <w:t>Figura 2</w:t>
-          </w:r>
-        </w:p>
       </w:sdtContent>
     </w:sdt>
     <w:p>
@@ -7264,6 +7247,7 @@
       <w:r>
         <w:rPr>
           <w:noProof/>
+          <w:lang w:val="es-ES"/>
         </w:rPr>
         <w:lastRenderedPageBreak/>
         <mc:AlternateContent>
@@ -8052,6 +8036,7 @@
       <w:r>
         <w:rPr>
           <w:noProof/>
+          <w:lang w:val="es-ES"/>
         </w:rPr>
         <mc:AlternateContent>
           <mc:Choice Requires="wps">
@@ -8905,6 +8890,12 @@
         </w:rPr>
         <w:t>Por eso, (</w:t>
       </w:r>
+      <w:r>
+        <w:rPr>
+          <w:rFonts w:ascii="Arial" w:hAnsi="Arial" w:cs="Arial"/>
+        </w:rPr>
+        <w:t xml:space="preserve">B. </w:t>
+      </w:r>
       <w:proofErr w:type="spellStart"/>
       <w:r>
         <w:rPr>
@@ -8917,13 +8908,31 @@
         <w:rPr>
           <w:rFonts w:ascii="Arial" w:hAnsi="Arial" w:cs="Arial"/>
         </w:rPr>
-        <w:t>, B., Ch</w:t>
-      </w:r>
-      <w:r>
-        <w:rPr>
-          <w:rFonts w:ascii="Arial" w:hAnsi="Arial" w:cs="Arial"/>
-        </w:rPr>
-        <w:t xml:space="preserve">ipana, M. L. &amp; </w:t>
+        <w:t xml:space="preserve">, </w:t>
+      </w:r>
+      <w:r>
+        <w:rPr>
+          <w:rFonts w:ascii="Arial" w:hAnsi="Arial" w:cs="Arial"/>
+        </w:rPr>
+        <w:t xml:space="preserve">M. L. </w:t>
+      </w:r>
+      <w:r>
+        <w:rPr>
+          <w:rFonts w:ascii="Arial" w:hAnsi="Arial" w:cs="Arial"/>
+        </w:rPr>
+        <w:t>Ch</w:t>
+      </w:r>
+      <w:r>
+        <w:rPr>
+          <w:rFonts w:ascii="Arial" w:hAnsi="Arial" w:cs="Arial"/>
+        </w:rPr>
+        <w:t xml:space="preserve">ipana </w:t>
+      </w:r>
+      <w:r>
+        <w:rPr>
+          <w:rFonts w:ascii="Arial" w:hAnsi="Arial" w:cs="Arial"/>
+        </w:rPr>
+        <w:t xml:space="preserve">&amp; R. W. </w:t>
       </w:r>
       <w:proofErr w:type="spellStart"/>
       <w:r>
@@ -8937,7 +8946,13 @@
         <w:rPr>
           <w:rFonts w:ascii="Arial" w:hAnsi="Arial" w:cs="Arial"/>
         </w:rPr>
-        <w:t xml:space="preserve">, R. W. 2017) proponen la técnica de </w:t>
+        <w:t xml:space="preserve"> </w:t>
+      </w:r>
+      <w:r>
+        <w:rPr>
+          <w:rFonts w:ascii="Arial" w:hAnsi="Arial" w:cs="Arial"/>
+        </w:rPr>
+        <w:t xml:space="preserve">2017) proponen la técnica de </w:t>
       </w:r>
       <w:proofErr w:type="spellStart"/>
       <w:r>
@@ -8974,35 +8989,7 @@
         <w:rPr>
           <w:rFonts w:ascii="Arial" w:hAnsi="Arial" w:cs="Arial"/>
         </w:rPr>
-        <w:t xml:space="preserve">para desplazarse en realidad virtual. Actualmente, muchas aplicaciones utilizan la </w:t>
-      </w:r>
-      <w:proofErr w:type="spellStart"/>
-      <w:r>
-        <w:rPr>
-          <w:rFonts w:ascii="Arial" w:hAnsi="Arial" w:cs="Arial"/>
-        </w:rPr>
-        <w:t>teletransportación</w:t>
-      </w:r>
-      <w:proofErr w:type="spellEnd"/>
-      <w:r>
-        <w:rPr>
-          <w:rFonts w:ascii="Arial" w:hAnsi="Arial" w:cs="Arial"/>
-        </w:rPr>
-        <w:t xml:space="preserve"> o un movimiento físico natural. Esto provoca desorientación en el caso de la </w:t>
-      </w:r>
-      <w:proofErr w:type="spellStart"/>
-      <w:r>
-        <w:rPr>
-          <w:rFonts w:ascii="Arial" w:hAnsi="Arial" w:cs="Arial"/>
-        </w:rPr>
-        <w:t>teletransportación</w:t>
-      </w:r>
-      <w:proofErr w:type="spellEnd"/>
-      <w:r>
-        <w:rPr>
-          <w:rFonts w:ascii="Arial" w:hAnsi="Arial" w:cs="Arial"/>
-        </w:rPr>
-        <w:t xml:space="preserve"> y mareos y/o fatiga en el caso del movimiento natural.</w:t>
+        <w:t>para desplazarse en realidad virtual. Actualmente, muchas aplicaciones utilizan la teletransportación o un movimiento físico natural. Esto provoca desorientación en el caso de la teletransportación y mareos y/o fatiga en el caso del movimiento natural.</w:t>
       </w:r>
       <w:r>
         <w:rPr>
@@ -9102,6 +9089,7 @@
       <w:r>
         <w:rPr>
           <w:noProof/>
+          <w:lang w:val="es-ES"/>
         </w:rPr>
         <mc:AlternateContent>
           <mc:Choice Requires="wps">
@@ -9143,6 +9131,7 @@
                           <w:p>
                             <w:pPr>
                               <w:pStyle w:val="Descripcin"/>
+                              <w:spacing w:before="120" w:after="0"/>
                               <w:jc w:val="center"/>
                               <w:rPr>
                                 <w:rFonts w:ascii="Arial" w:hAnsi="Arial" w:cs="Arial"/>
@@ -9274,6 +9263,7 @@
                     <w:p>
                       <w:pPr>
                         <w:pStyle w:val="Descripcin"/>
+                        <w:spacing w:before="120" w:after="0"/>
                         <w:jc w:val="center"/>
                         <w:rPr>
                           <w:rFonts w:ascii="Arial" w:hAnsi="Arial" w:cs="Arial"/>
@@ -9544,7 +9534,7 @@
           <w:b/>
           <w:u w:val="single"/>
         </w:rPr>
-        <w:t>Espacio RV</w:t>
+        <w:t>Laboratorios Virtuales</w:t>
       </w:r>
     </w:p>
     <w:p>
@@ -9566,8 +9556,78 @@
           <w:rFonts w:ascii="Arial" w:hAnsi="Arial" w:cs="Arial"/>
         </w:rPr>
       </w:pPr>
-      <w:bookmarkStart w:id="8" w:name="_GoBack"/>
-      <w:bookmarkEnd w:id="8"/>
+      <w:r>
+        <w:rPr>
+          <w:rFonts w:ascii="Arial" w:hAnsi="Arial" w:cs="Arial"/>
+        </w:rPr>
+        <w:t>Las</w:t>
+      </w:r>
+      <w:r>
+        <w:rPr>
+          <w:rFonts w:ascii="Arial" w:hAnsi="Arial" w:cs="Arial"/>
+        </w:rPr>
+        <w:t xml:space="preserve"> mejoras tecnológicas que </w:t>
+      </w:r>
+      <w:r>
+        <w:rPr>
+          <w:rFonts w:ascii="Arial" w:hAnsi="Arial" w:cs="Arial"/>
+        </w:rPr>
+        <w:t xml:space="preserve">estamos </w:t>
+      </w:r>
+      <w:r>
+        <w:rPr>
+          <w:rFonts w:ascii="Arial" w:hAnsi="Arial" w:cs="Arial"/>
+        </w:rPr>
+        <w:t>observando desde</w:t>
+      </w:r>
+      <w:r>
+        <w:rPr>
+          <w:rFonts w:ascii="Arial" w:hAnsi="Arial" w:cs="Arial"/>
+        </w:rPr>
+        <w:t xml:space="preserve"> los últimos </w:t>
+      </w:r>
+      <w:r>
+        <w:rPr>
+          <w:rFonts w:ascii="Arial" w:hAnsi="Arial" w:cs="Arial"/>
+        </w:rPr>
+        <w:t xml:space="preserve">años hacen que sistemas como el educativo </w:t>
+      </w:r>
+      <w:r>
+        <w:rPr>
+          <w:rFonts w:ascii="Arial" w:hAnsi="Arial" w:cs="Arial"/>
+        </w:rPr>
+        <w:t>estén interesados en</w:t>
+      </w:r>
+      <w:r>
+        <w:rPr>
+          <w:rFonts w:ascii="Arial" w:hAnsi="Arial" w:cs="Arial"/>
+        </w:rPr>
+        <w:t xml:space="preserve"> incluir la realidad virtual como herramienta en las aulas.</w:t>
+      </w:r>
+      <w:r>
+        <w:rPr>
+          <w:rFonts w:ascii="Arial" w:hAnsi="Arial" w:cs="Arial"/>
+        </w:rPr>
+        <w:t xml:space="preserve"> Y de esta forma aumentar la motivación y </w:t>
+      </w:r>
+      <w:r>
+        <w:rPr>
+          <w:rFonts w:ascii="Arial" w:hAnsi="Arial" w:cs="Arial"/>
+        </w:rPr>
+        <w:t>aumentar</w:t>
+      </w:r>
+      <w:r>
+        <w:rPr>
+          <w:rFonts w:ascii="Arial" w:hAnsi="Arial" w:cs="Arial"/>
+        </w:rPr>
+        <w:t xml:space="preserve"> el interés de los estudiantes</w:t>
+      </w:r>
+      <w:r>
+        <w:rPr>
+          <w:rFonts w:ascii="Arial" w:hAnsi="Arial" w:cs="Arial"/>
+        </w:rPr>
+        <w:t xml:space="preserve"> por las diferentes asignaturas.</w:t>
+      </w:r>
     </w:p>
     <w:p>
       <w:pPr>
@@ -9588,6 +9648,219 @@
           <w:rFonts w:ascii="Arial" w:hAnsi="Arial" w:cs="Arial"/>
         </w:rPr>
       </w:pPr>
+      <w:r>
+        <w:rPr>
+          <w:rFonts w:ascii="Arial" w:hAnsi="Arial" w:cs="Arial"/>
+        </w:rPr>
+        <w:t xml:space="preserve">En el estudio </w:t>
+      </w:r>
+      <w:r>
+        <w:rPr>
+          <w:rFonts w:ascii="Arial" w:hAnsi="Arial" w:cs="Arial"/>
+        </w:rPr>
+        <w:t>(B. Sanders</w:t>
+      </w:r>
+      <w:r>
+        <w:rPr>
+          <w:rFonts w:ascii="Arial" w:hAnsi="Arial" w:cs="Arial"/>
+        </w:rPr>
+        <w:t>,</w:t>
+      </w:r>
+      <w:r>
+        <w:rPr>
+          <w:rFonts w:ascii="Arial" w:hAnsi="Arial" w:cs="Arial"/>
+        </w:rPr>
+        <w:t xml:space="preserve"> D.</w:t>
+      </w:r>
+      <w:r>
+        <w:rPr>
+          <w:rFonts w:ascii="Arial" w:hAnsi="Arial" w:cs="Arial"/>
+        </w:rPr>
+        <w:t xml:space="preserve"> </w:t>
+      </w:r>
+      <w:proofErr w:type="spellStart"/>
+      <w:r>
+        <w:rPr>
+          <w:rFonts w:ascii="Arial" w:hAnsi="Arial" w:cs="Arial"/>
+        </w:rPr>
+        <w:t>Vi</w:t>
+      </w:r>
+      <w:r>
+        <w:rPr>
+          <w:rFonts w:ascii="Arial" w:hAnsi="Arial" w:cs="Arial"/>
+        </w:rPr>
+        <w:t>ncenzi</w:t>
+      </w:r>
+      <w:proofErr w:type="spellEnd"/>
+      <w:r>
+        <w:rPr>
+          <w:rFonts w:ascii="Arial" w:hAnsi="Arial" w:cs="Arial"/>
+        </w:rPr>
+        <w:t xml:space="preserve"> &amp; Y. Shen</w:t>
+      </w:r>
+      <w:r>
+        <w:rPr>
+          <w:rFonts w:ascii="Arial" w:hAnsi="Arial" w:cs="Arial"/>
+        </w:rPr>
+        <w:t xml:space="preserve"> 2017) </w:t>
+      </w:r>
+      <w:r>
+        <w:rPr>
+          <w:rFonts w:ascii="Arial" w:hAnsi="Arial" w:cs="Arial"/>
+        </w:rPr>
+        <w:t>se demuestra</w:t>
+      </w:r>
+      <w:r>
+        <w:rPr>
+          <w:rFonts w:ascii="Arial" w:hAnsi="Arial" w:cs="Arial"/>
+        </w:rPr>
+        <w:t xml:space="preserve"> que, con el descenso del </w:t>
+      </w:r>
+      <w:r>
+        <w:rPr>
+          <w:rFonts w:ascii="Arial" w:hAnsi="Arial" w:cs="Arial"/>
+        </w:rPr>
+        <w:t>precio de la tecnología</w:t>
+      </w:r>
+      <w:r>
+        <w:rPr>
+          <w:rFonts w:ascii="Arial" w:hAnsi="Arial" w:cs="Arial"/>
+        </w:rPr>
+        <w:t xml:space="preserve">, </w:t>
+      </w:r>
+      <w:r>
+        <w:rPr>
+          <w:rFonts w:ascii="Arial" w:hAnsi="Arial" w:cs="Arial"/>
+        </w:rPr>
+        <w:t xml:space="preserve">el aumento </w:t>
+      </w:r>
+      <w:r>
+        <w:rPr>
+          <w:rFonts w:ascii="Arial" w:hAnsi="Arial" w:cs="Arial"/>
+        </w:rPr>
+        <w:t xml:space="preserve">de la </w:t>
+      </w:r>
+      <w:r>
+        <w:rPr>
+          <w:rFonts w:ascii="Arial" w:hAnsi="Arial" w:cs="Arial"/>
+        </w:rPr>
+        <w:t xml:space="preserve">resolución </w:t>
+      </w:r>
+      <w:r>
+        <w:rPr>
+          <w:rFonts w:ascii="Arial" w:hAnsi="Arial" w:cs="Arial"/>
+        </w:rPr>
+        <w:t xml:space="preserve">en las pantallas </w:t>
+      </w:r>
+      <w:r>
+        <w:rPr>
+          <w:rFonts w:ascii="Arial" w:hAnsi="Arial" w:cs="Arial"/>
+        </w:rPr>
+        <w:t>y</w:t>
+      </w:r>
+      <w:r>
+        <w:rPr>
+          <w:rFonts w:ascii="Arial" w:hAnsi="Arial" w:cs="Arial"/>
+        </w:rPr>
+        <w:t xml:space="preserve"> la mayor</w:t>
+      </w:r>
+      <w:r>
+        <w:rPr>
+          <w:rFonts w:ascii="Arial" w:hAnsi="Arial" w:cs="Arial"/>
+        </w:rPr>
+        <w:t xml:space="preserve"> fidelidad de la realidad</w:t>
+      </w:r>
+      <w:r>
+        <w:rPr>
+          <w:rFonts w:ascii="Arial" w:hAnsi="Arial" w:cs="Arial"/>
+        </w:rPr>
+        <w:t xml:space="preserve"> virtual</w:t>
+      </w:r>
+      <w:r>
+        <w:rPr>
+          <w:rFonts w:ascii="Arial" w:hAnsi="Arial" w:cs="Arial"/>
+        </w:rPr>
+        <w:t xml:space="preserve"> aparecerán funciones, como el diseño de </w:t>
+      </w:r>
+      <w:r>
+        <w:rPr>
+          <w:rFonts w:ascii="Arial" w:hAnsi="Arial" w:cs="Arial"/>
+        </w:rPr>
+        <w:lastRenderedPageBreak/>
+        <w:t>laboratorios virtuales. E</w:t>
+      </w:r>
+      <w:r>
+        <w:rPr>
+          <w:rFonts w:ascii="Arial" w:hAnsi="Arial" w:cs="Arial"/>
+        </w:rPr>
+        <w:t xml:space="preserve">s </w:t>
+      </w:r>
+      <w:r>
+        <w:rPr>
+          <w:rFonts w:ascii="Arial" w:hAnsi="Arial" w:cs="Arial"/>
+        </w:rPr>
+        <w:t xml:space="preserve">necesario entonces, </w:t>
+      </w:r>
+      <w:r>
+        <w:rPr>
+          <w:rFonts w:ascii="Arial" w:hAnsi="Arial" w:cs="Arial"/>
+        </w:rPr>
+        <w:t xml:space="preserve">hacer una investigación en el tipo de interfaz más óptima según el campo en el que se va a implementar. </w:t>
+      </w:r>
+      <w:r>
+        <w:rPr>
+          <w:rFonts w:ascii="Arial" w:hAnsi="Arial" w:cs="Arial"/>
+        </w:rPr>
+        <w:t>Por ejemplo, e</w:t>
+      </w:r>
+      <w:r>
+        <w:rPr>
+          <w:rFonts w:ascii="Arial" w:hAnsi="Arial" w:cs="Arial"/>
+        </w:rPr>
+        <w:t xml:space="preserve">n el ámbito </w:t>
+      </w:r>
+      <w:r>
+        <w:rPr>
+          <w:rFonts w:ascii="Arial" w:hAnsi="Arial" w:cs="Arial"/>
+        </w:rPr>
+        <w:t>educativo</w:t>
+      </w:r>
+      <w:r>
+        <w:rPr>
+          <w:rFonts w:ascii="Arial" w:hAnsi="Arial" w:cs="Arial"/>
+        </w:rPr>
+        <w:t>,</w:t>
+      </w:r>
+      <w:r>
+        <w:rPr>
+          <w:rFonts w:ascii="Arial" w:hAnsi="Arial" w:cs="Arial"/>
+        </w:rPr>
+        <w:t xml:space="preserve"> </w:t>
+      </w:r>
+      <w:r>
+        <w:rPr>
+          <w:rFonts w:ascii="Arial" w:hAnsi="Arial" w:cs="Arial"/>
+        </w:rPr>
+        <w:t xml:space="preserve">se necesitará también realizar </w:t>
+      </w:r>
+      <w:r>
+        <w:rPr>
+          <w:rFonts w:ascii="Arial" w:hAnsi="Arial" w:cs="Arial"/>
+        </w:rPr>
+        <w:t xml:space="preserve">interfaces </w:t>
+      </w:r>
+      <w:r>
+        <w:rPr>
+          <w:rFonts w:ascii="Arial" w:hAnsi="Arial" w:cs="Arial"/>
+        </w:rPr>
+        <w:t>adecuadas según la edad de los alumnos, ya que el tipo de interacciones con la aplicación será muy diferente seg</w:t>
+      </w:r>
+      <w:r>
+        <w:rPr>
+          <w:rFonts w:ascii="Arial" w:hAnsi="Arial" w:cs="Arial"/>
+        </w:rPr>
+        <w:t>ún el curso.</w:t>
+      </w:r>
     </w:p>
     <w:p>
       <w:pPr>
@@ -9608,6 +9881,77 @@
           <w:rFonts w:ascii="Arial" w:hAnsi="Arial" w:cs="Arial"/>
         </w:rPr>
       </w:pPr>
+      <w:r>
+        <w:rPr>
+          <w:rFonts w:ascii="Arial" w:hAnsi="Arial" w:cs="Arial"/>
+        </w:rPr>
+        <w:t xml:space="preserve">Por otro lado, un campo en el que se está trabajando actualmente es en el de introducir escenarios “reales” con tecnología virtual, es decir, escenas con tan gran cantidad de realismo que te permitan teletransportarte a un lugar o época que representa. </w:t>
+      </w:r>
+      <w:r>
+        <w:rPr>
+          <w:rFonts w:ascii="Arial" w:hAnsi="Arial" w:cs="Arial"/>
+        </w:rPr>
+        <w:t>En el artículo (</w:t>
+      </w:r>
+      <w:r>
+        <w:rPr>
+          <w:rFonts w:ascii="Arial" w:hAnsi="Arial" w:cs="Arial"/>
+        </w:rPr>
+        <w:t xml:space="preserve">B. </w:t>
+      </w:r>
+      <w:r>
+        <w:rPr>
+          <w:rFonts w:ascii="Arial" w:hAnsi="Arial" w:cs="Arial"/>
+        </w:rPr>
+        <w:t xml:space="preserve">Jiménez, </w:t>
+      </w:r>
+      <w:r>
+        <w:rPr>
+          <w:rFonts w:ascii="Arial" w:hAnsi="Arial" w:cs="Arial"/>
+        </w:rPr>
+        <w:t>D.</w:t>
+      </w:r>
+      <w:r>
+        <w:t xml:space="preserve"> </w:t>
+      </w:r>
+      <w:r>
+        <w:rPr>
+          <w:rFonts w:ascii="Arial" w:hAnsi="Arial" w:cs="Arial"/>
+        </w:rPr>
+        <w:t xml:space="preserve">Morabito &amp; </w:t>
+      </w:r>
+      <w:r>
+        <w:rPr>
+          <w:rFonts w:ascii="Arial" w:hAnsi="Arial" w:cs="Arial"/>
+        </w:rPr>
+        <w:t xml:space="preserve">F. </w:t>
+      </w:r>
+      <w:proofErr w:type="spellStart"/>
+      <w:r>
+        <w:rPr>
+          <w:rFonts w:ascii="Arial" w:hAnsi="Arial" w:cs="Arial"/>
+        </w:rPr>
+        <w:t>Remondino</w:t>
+      </w:r>
+      <w:proofErr w:type="spellEnd"/>
+      <w:r>
+        <w:rPr>
+          <w:rFonts w:ascii="Arial" w:hAnsi="Arial" w:cs="Arial"/>
+        </w:rPr>
+        <w:t xml:space="preserve"> </w:t>
+      </w:r>
+      <w:r>
+        <w:rPr>
+          <w:rFonts w:ascii="Arial" w:hAnsi="Arial" w:cs="Arial"/>
+        </w:rPr>
+        <w:t xml:space="preserve">2017) se buscan soluciones a los problemas que supone </w:t>
+      </w:r>
+      <w:r>
+        <w:rPr>
+          <w:rFonts w:ascii="Arial" w:hAnsi="Arial" w:cs="Arial"/>
+        </w:rPr>
+        <w:t xml:space="preserve">introducir virtualmente escenas realistas en realidad virtual. </w:t>
+      </w:r>
     </w:p>
     <w:p>
       <w:pPr>
@@ -9618,6 +9962,366 @@
           <w:rFonts w:ascii="Arial" w:hAnsi="Arial" w:cs="Arial"/>
         </w:rPr>
       </w:pPr>
+      <w:r>
+        <w:rPr>
+          <w:noProof/>
+        </w:rPr>
+        <mc:AlternateContent>
+          <mc:Choice Requires="wps">
+            <w:drawing>
+              <wp:anchor distT="0" distB="0" distL="114300" distR="114300" simplePos="0" relativeHeight="251687936" behindDoc="0" locked="0" layoutInCell="1" allowOverlap="1" wp14:anchorId="35FB1E7E" wp14:editId="7DCDAA73">
+                <wp:simplePos x="0" y="0"/>
+                <wp:positionH relativeFrom="column">
+                  <wp:posOffset>447040</wp:posOffset>
+                </wp:positionH>
+                <wp:positionV relativeFrom="paragraph">
+                  <wp:posOffset>2816860</wp:posOffset>
+                </wp:positionV>
+                <wp:extent cx="4679950" cy="635"/>
+                <wp:effectExtent l="0" t="0" r="0" b="0"/>
+                <wp:wrapTopAndBottom/>
+                <wp:docPr id="9" name="Cuadro de texto 9"/>
+                <wp:cNvGraphicFramePr/>
+                <a:graphic xmlns:a="http://schemas.openxmlformats.org/drawingml/2006/main">
+                  <a:graphicData uri="http://schemas.microsoft.com/office/word/2010/wordprocessingShape">
+                    <wps:wsp>
+                      <wps:cNvSpPr txBox="1"/>
+                      <wps:spPr>
+                        <a:xfrm>
+                          <a:off x="0" y="0"/>
+                          <a:ext cx="4679950" cy="635"/>
+                        </a:xfrm>
+                        <a:prstGeom prst="rect">
+                          <a:avLst/>
+                        </a:prstGeom>
+                        <a:solidFill>
+                          <a:prstClr val="white"/>
+                        </a:solidFill>
+                        <a:ln>
+                          <a:noFill/>
+                        </a:ln>
+                      </wps:spPr>
+                      <wps:txbx>
+                        <w:txbxContent>
+                          <w:p>
+                            <w:pPr>
+                              <w:pStyle w:val="Descripcin"/>
+                              <w:spacing w:before="120" w:after="0"/>
+                              <w:jc w:val="center"/>
+                              <w:rPr>
+                                <w:rFonts w:ascii="Arial" w:hAnsi="Arial" w:cs="Arial"/>
+                                <w:noProof/>
+                                <w:sz w:val="36"/>
+                                <w:szCs w:val="24"/>
+                                <w:lang w:val="es-ES_tradnl"/>
+                              </w:rPr>
+                            </w:pPr>
+                            <w:r>
+                              <w:rPr>
+                                <w:rFonts w:ascii="Arial" w:hAnsi="Arial" w:cs="Arial"/>
+                                <w:sz w:val="24"/>
+                              </w:rPr>
+                              <w:t xml:space="preserve">Figura  </w:t>
+                            </w:r>
+                            <w:r>
+                              <w:rPr>
+                                <w:rFonts w:ascii="Arial" w:hAnsi="Arial" w:cs="Arial"/>
+                                <w:sz w:val="24"/>
+                              </w:rPr>
+                              <w:fldChar w:fldCharType="begin"/>
+                            </w:r>
+                            <w:r>
+                              <w:rPr>
+                                <w:rFonts w:ascii="Arial" w:hAnsi="Arial" w:cs="Arial"/>
+                                <w:sz w:val="24"/>
+                              </w:rPr>
+                              <w:instrText xml:space="preserve"> STYLEREF 1 \s </w:instrText>
+                            </w:r>
+                            <w:r>
+                              <w:rPr>
+                                <w:rFonts w:ascii="Arial" w:hAnsi="Arial" w:cs="Arial"/>
+                                <w:sz w:val="24"/>
+                              </w:rPr>
+                              <w:fldChar w:fldCharType="separate"/>
+                            </w:r>
+                            <w:r>
+                              <w:rPr>
+                                <w:rFonts w:ascii="Arial" w:hAnsi="Arial" w:cs="Arial"/>
+                                <w:noProof/>
+                                <w:sz w:val="24"/>
+                              </w:rPr>
+                              <w:t>2</w:t>
+                            </w:r>
+                            <w:r>
+                              <w:rPr>
+                                <w:rFonts w:ascii="Arial" w:hAnsi="Arial" w:cs="Arial"/>
+                                <w:sz w:val="24"/>
+                              </w:rPr>
+                              <w:fldChar w:fldCharType="end"/>
+                            </w:r>
+                            <w:r>
+                              <w:rPr>
+                                <w:rFonts w:ascii="Arial" w:hAnsi="Arial" w:cs="Arial"/>
+                                <w:sz w:val="24"/>
+                              </w:rPr>
+                              <w:t>.</w:t>
+                            </w:r>
+                            <w:r>
+                              <w:rPr>
+                                <w:rFonts w:ascii="Arial" w:hAnsi="Arial" w:cs="Arial"/>
+                                <w:sz w:val="24"/>
+                              </w:rPr>
+                              <w:fldChar w:fldCharType="begin"/>
+                            </w:r>
+                            <w:r>
+                              <w:rPr>
+                                <w:rFonts w:ascii="Arial" w:hAnsi="Arial" w:cs="Arial"/>
+                                <w:sz w:val="24"/>
+                              </w:rPr>
+                              <w:instrText xml:space="preserve"> SEQ Figura_ \* ARABIC \s 1 </w:instrText>
+                            </w:r>
+                            <w:r>
+                              <w:rPr>
+                                <w:rFonts w:ascii="Arial" w:hAnsi="Arial" w:cs="Arial"/>
+                                <w:sz w:val="24"/>
+                              </w:rPr>
+                              <w:fldChar w:fldCharType="separate"/>
+                            </w:r>
+                            <w:r>
+                              <w:rPr>
+                                <w:rFonts w:ascii="Arial" w:hAnsi="Arial" w:cs="Arial"/>
+                                <w:noProof/>
+                                <w:sz w:val="24"/>
+                              </w:rPr>
+                              <w:t>4</w:t>
+                            </w:r>
+                            <w:r>
+                              <w:rPr>
+                                <w:rFonts w:ascii="Arial" w:hAnsi="Arial" w:cs="Arial"/>
+                                <w:sz w:val="24"/>
+                              </w:rPr>
+                              <w:fldChar w:fldCharType="end"/>
+                            </w:r>
+                            <w:r>
+                              <w:rPr>
+                                <w:rFonts w:ascii="Arial" w:hAnsi="Arial" w:cs="Arial"/>
+                                <w:sz w:val="24"/>
+                              </w:rPr>
+                              <w:t xml:space="preserve"> Escena realista 3D</w:t>
+                            </w:r>
+                          </w:p>
+                        </w:txbxContent>
+                      </wps:txbx>
+                      <wps:bodyPr rot="0" spcFirstLastPara="0" vertOverflow="overflow" horzOverflow="overflow" vert="horz" wrap="square" lIns="0" tIns="0" rIns="0" bIns="0" numCol="1" spcCol="0" rtlCol="0" fromWordArt="0" anchor="t" anchorCtr="0" forceAA="0" compatLnSpc="1">
+                        <a:prstTxWarp prst="textNoShape">
+                          <a:avLst/>
+                        </a:prstTxWarp>
+                        <a:spAutoFit/>
+                      </wps:bodyPr>
+                    </wps:wsp>
+                  </a:graphicData>
+                </a:graphic>
+              </wp:anchor>
+            </w:drawing>
+          </mc:Choice>
+          <mc:Fallback>
+            <w:pict>
+              <v:shape w14:anchorId="35FB1E7E" id="Cuadro de texto 9" o:spid="_x0000_s1031" type="#_x0000_t202" style="position:absolute;left:0;text-align:left;margin-left:35.2pt;margin-top:221.8pt;width:368.5pt;height:.05pt;z-index:251687936;visibility:visible;mso-wrap-style:square;mso-wrap-distance-left:9pt;mso-wrap-distance-top:0;mso-wrap-distance-right:9pt;mso-wrap-distance-bottom:0;mso-position-horizontal:absolute;mso-position-horizontal-relative:text;mso-position-vertical:absolute;mso-position-vertical-relative:text;v-text-anchor:top" o:gfxdata="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" stroked="f">
+                <v:textbox style="mso-fit-shape-to-text:t" inset="0,0,0,0">
+                  <w:txbxContent>
+                    <w:p>
+                      <w:pPr>
+                        <w:pStyle w:val="Descripcin"/>
+                        <w:spacing w:before="120" w:after="0"/>
+                        <w:jc w:val="center"/>
+                        <w:rPr>
+                          <w:rFonts w:ascii="Arial" w:hAnsi="Arial" w:cs="Arial"/>
+                          <w:noProof/>
+                          <w:sz w:val="36"/>
+                          <w:szCs w:val="24"/>
+                          <w:lang w:val="es-ES_tradnl"/>
+                        </w:rPr>
+                      </w:pPr>
+                      <w:r>
+                        <w:rPr>
+                          <w:rFonts w:ascii="Arial" w:hAnsi="Arial" w:cs="Arial"/>
+                          <w:sz w:val="24"/>
+                        </w:rPr>
+                        <w:t xml:space="preserve">Figura  </w:t>
+                      </w:r>
+                      <w:r>
+                        <w:rPr>
+                          <w:rFonts w:ascii="Arial" w:hAnsi="Arial" w:cs="Arial"/>
+                          <w:sz w:val="24"/>
+                        </w:rPr>
+                        <w:fldChar w:fldCharType="begin"/>
+                      </w:r>
+                      <w:r>
+                        <w:rPr>
+                          <w:rFonts w:ascii="Arial" w:hAnsi="Arial" w:cs="Arial"/>
+                          <w:sz w:val="24"/>
+                        </w:rPr>
+                        <w:instrText xml:space="preserve"> STYLEREF 1 \s </w:instrText>
+                      </w:r>
+                      <w:r>
+                        <w:rPr>
+                          <w:rFonts w:ascii="Arial" w:hAnsi="Arial" w:cs="Arial"/>
+                          <w:sz w:val="24"/>
+                        </w:rPr>
+                        <w:fldChar w:fldCharType="separate"/>
+                      </w:r>
+                      <w:r>
+                        <w:rPr>
+                          <w:rFonts w:ascii="Arial" w:hAnsi="Arial" w:cs="Arial"/>
+                          <w:noProof/>
+                          <w:sz w:val="24"/>
+                        </w:rPr>
+                        <w:t>2</w:t>
+                      </w:r>
+                      <w:r>
+                        <w:rPr>
+                          <w:rFonts w:ascii="Arial" w:hAnsi="Arial" w:cs="Arial"/>
+                          <w:sz w:val="24"/>
+                        </w:rPr>
+                        <w:fldChar w:fldCharType="end"/>
+                      </w:r>
+                      <w:r>
+                        <w:rPr>
+                          <w:rFonts w:ascii="Arial" w:hAnsi="Arial" w:cs="Arial"/>
+                          <w:sz w:val="24"/>
+                        </w:rPr>
+                        <w:t>.</w:t>
+                      </w:r>
+                      <w:r>
+                        <w:rPr>
+                          <w:rFonts w:ascii="Arial" w:hAnsi="Arial" w:cs="Arial"/>
+                          <w:sz w:val="24"/>
+                        </w:rPr>
+                        <w:fldChar w:fldCharType="begin"/>
+                      </w:r>
+                      <w:r>
+                        <w:rPr>
+                          <w:rFonts w:ascii="Arial" w:hAnsi="Arial" w:cs="Arial"/>
+                          <w:sz w:val="24"/>
+                        </w:rPr>
+                        <w:instrText xml:space="preserve"> SEQ Figura_ \* ARABIC \s 1 </w:instrText>
+                      </w:r>
+                      <w:r>
+                        <w:rPr>
+                          <w:rFonts w:ascii="Arial" w:hAnsi="Arial" w:cs="Arial"/>
+                          <w:sz w:val="24"/>
+                        </w:rPr>
+                        <w:fldChar w:fldCharType="separate"/>
+                      </w:r>
+                      <w:r>
+                        <w:rPr>
+                          <w:rFonts w:ascii="Arial" w:hAnsi="Arial" w:cs="Arial"/>
+                          <w:noProof/>
+                          <w:sz w:val="24"/>
+                        </w:rPr>
+                        <w:t>4</w:t>
+                      </w:r>
+                      <w:r>
+                        <w:rPr>
+                          <w:rFonts w:ascii="Arial" w:hAnsi="Arial" w:cs="Arial"/>
+                          <w:sz w:val="24"/>
+                        </w:rPr>
+                        <w:fldChar w:fldCharType="end"/>
+                      </w:r>
+                      <w:r>
+                        <w:rPr>
+                          <w:rFonts w:ascii="Arial" w:hAnsi="Arial" w:cs="Arial"/>
+                          <w:sz w:val="24"/>
+                        </w:rPr>
+                        <w:t xml:space="preserve"> Escena realista 3D</w:t>
+                      </w:r>
+                    </w:p>
+                  </w:txbxContent>
+                </v:textbox>
+                <w10:wrap type="topAndBottom"/>
+              </v:shape>
+            </w:pict>
+          </mc:Fallback>
+        </mc:AlternateContent>
+      </w:r>
+      <w:r>
+        <w:rPr>
+          <w:noProof/>
+        </w:rPr>
+        <w:drawing>
+          <wp:anchor distT="0" distB="0" distL="114300" distR="114300" simplePos="0" relativeHeight="251685888" behindDoc="0" locked="0" layoutInCell="1" allowOverlap="1" wp14:anchorId="50573B5A" wp14:editId="5560A8F8">
+            <wp:simplePos x="0" y="0"/>
+            <wp:positionH relativeFrom="column">
+              <wp:posOffset>447040</wp:posOffset>
+            </wp:positionH>
+            <wp:positionV relativeFrom="page">
+              <wp:posOffset>4334510</wp:posOffset>
+            </wp:positionV>
+            <wp:extent cx="4680000" cy="2480400"/>
+            <wp:effectExtent l="133350" t="76200" r="82550" b="129540"/>
+            <wp:wrapTopAndBottom/>
+            <wp:docPr id="8" name="Imagen 8"/>
+            <wp:cNvGraphicFramePr>
+              <a:graphicFrameLocks xmlns:a="http://schemas.openxmlformats.org/drawingml/2006/main" noChangeAspect="1"/>
+            </wp:cNvGraphicFramePr>
+            <a:graphic xmlns:a="http://schemas.openxmlformats.org/drawingml/2006/main">
+              <a:graphicData uri="http://schemas.openxmlformats.org/drawingml/2006/picture">
+                <pic:pic xmlns:pic="http://schemas.openxmlformats.org/drawingml/2006/picture">
+                  <pic:nvPicPr>
+                    <pic:cNvPr id="1" name=""/>
+                    <pic:cNvPicPr/>
+                  </pic:nvPicPr>
+                  <pic:blipFill>
+                    <a:blip r:embed="rId14"/>
+                    <a:stretch>
+                      <a:fillRect/>
+                    </a:stretch>
+                  </pic:blipFill>
+                  <pic:spPr>
+                    <a:xfrm>
+                      <a:off x="0" y="0"/>
+                      <a:ext cx="4680000" cy="2480400"/>
+                    </a:xfrm>
+                    <a:prstGeom prst="roundRect">
+                      <a:avLst>
+                        <a:gd name="adj" fmla="val 16667"/>
+                      </a:avLst>
+                    </a:prstGeom>
+                    <a:ln>
+                      <a:noFill/>
+                    </a:ln>
+                    <a:effectLst>
+                      <a:outerShdw blurRad="76200" dist="38100" dir="7800000" algn="tl" rotWithShape="0">
+                        <a:srgbClr val="000000">
+                          <a:alpha val="40000"/>
+                        </a:srgbClr>
+                      </a:outerShdw>
+                    </a:effectLst>
+                    <a:scene3d>
+                      <a:camera prst="orthographicFront"/>
+                      <a:lightRig rig="contrasting" dir="t">
+                        <a:rot lat="0" lon="0" rev="4200000"/>
+                      </a:lightRig>
+                    </a:scene3d>
+                    <a:sp3d prstMaterial="plastic">
+                      <a:bevelT w="381000" h="114300" prst="relaxedInset"/>
+                      <a:contourClr>
+                        <a:srgbClr val="969696"/>
+                      </a:contourClr>
+                    </a:sp3d>
+                  </pic:spPr>
+                </pic:pic>
+              </a:graphicData>
+            </a:graphic>
+            <wp14:sizeRelH relativeFrom="margin">
+              <wp14:pctWidth>0</wp14:pctWidth>
+            </wp14:sizeRelH>
+            <wp14:sizeRelV relativeFrom="margin">
+              <wp14:pctHeight>0</wp14:pctHeight>
+            </wp14:sizeRelV>
+          </wp:anchor>
+        </w:drawing>
+      </w:r>
     </w:p>
     <w:p>
       <w:pPr>
@@ -9646,6 +10350,139 @@
         <w:jc w:val="both"/>
         <w:rPr>
           <w:rFonts w:ascii="Arial" w:hAnsi="Arial" w:cs="Arial"/>
+        </w:rPr>
+      </w:pPr>
+      <w:r>
+        <w:rPr>
+          <w:rFonts w:ascii="Arial" w:hAnsi="Arial" w:cs="Arial"/>
+        </w:rPr>
+        <w:t xml:space="preserve">Uno de los grandes problemas a la hora de implementar escenas muy realistas es que tienen una gran cantidad de detalles, esto significa que van a ser escenas con millones de polígonos y con un gran peso en memoria. Actualmente, aunque haya avanzado mucho la velocidad de procesado y los componentes hardware en nuestros ordenadores, un ordenador convencional no podrá cargar tanta cantidad de polígonos, y menos aún hacerlo de forma virtual. Por eso, es necesario aplicar a las escenas originales, algoritmos para reducir el número de polígonos, teniendo </w:t>
+      </w:r>
+      <w:r>
+        <w:rPr>
+          <w:rFonts w:ascii="Arial" w:hAnsi="Arial" w:cs="Arial"/>
+        </w:rPr>
+        <w:lastRenderedPageBreak/>
+        <w:t xml:space="preserve">que buscar un equilibrio entre calidad y cantidad de polígonos que nuestro ordenador va a ser capaz de renderizar de forma fluida, añadiendo la dificultad de renderizarlo en dos pantallas para poder ser mostrado en unas gafas de realidad virtual. </w:t>
+      </w:r>
+    </w:p>
+    <w:p>
+      <w:pPr>
+        <w:pStyle w:val="Normal1"/>
+        <w:spacing w:line="360" w:lineRule="auto"/>
+        <w:jc w:val="both"/>
+        <w:rPr>
+          <w:rFonts w:ascii="Arial" w:hAnsi="Arial" w:cs="Arial"/>
+        </w:rPr>
+      </w:pPr>
+    </w:p>
+    <w:p>
+      <w:pPr>
+        <w:pStyle w:val="Normal1"/>
+        <w:spacing w:line="360" w:lineRule="auto"/>
+        <w:jc w:val="both"/>
+        <w:rPr>
+          <w:rFonts w:ascii="Arial" w:hAnsi="Arial" w:cs="Arial"/>
+        </w:rPr>
+      </w:pPr>
+    </w:p>
+    <w:p>
+      <w:pPr>
+        <w:pStyle w:val="Normal1"/>
+        <w:spacing w:line="360" w:lineRule="auto"/>
+        <w:jc w:val="both"/>
+        <w:rPr>
+          <w:rFonts w:ascii="Arial" w:hAnsi="Arial" w:cs="Arial"/>
+        </w:rPr>
+      </w:pPr>
+    </w:p>
+    <w:p>
+      <w:pPr>
+        <w:pStyle w:val="Normal1"/>
+        <w:spacing w:line="360" w:lineRule="auto"/>
+        <w:jc w:val="both"/>
+        <w:rPr>
+          <w:rFonts w:ascii="Arial" w:hAnsi="Arial" w:cs="Arial"/>
+        </w:rPr>
+      </w:pPr>
+    </w:p>
+    <w:p>
+      <w:pPr>
+        <w:pStyle w:val="Normal1"/>
+        <w:spacing w:line="360" w:lineRule="auto"/>
+        <w:jc w:val="both"/>
+        <w:rPr>
+          <w:rFonts w:ascii="Arial" w:hAnsi="Arial" w:cs="Arial"/>
+        </w:rPr>
+      </w:pPr>
+    </w:p>
+    <w:p>
+      <w:pPr>
+        <w:pStyle w:val="Normal1"/>
+        <w:spacing w:line="360" w:lineRule="auto"/>
+        <w:jc w:val="both"/>
+        <w:rPr>
+          <w:rFonts w:ascii="Arial" w:hAnsi="Arial" w:cs="Arial"/>
+        </w:rPr>
+      </w:pPr>
+    </w:p>
+    <w:p>
+      <w:pPr>
+        <w:pStyle w:val="Normal1"/>
+        <w:spacing w:line="360" w:lineRule="auto"/>
+        <w:jc w:val="both"/>
+        <w:rPr>
+          <w:rFonts w:ascii="Arial" w:hAnsi="Arial" w:cs="Arial"/>
+        </w:rPr>
+      </w:pPr>
+    </w:p>
+    <w:p>
+      <w:pPr>
+        <w:pStyle w:val="Normal1"/>
+        <w:spacing w:line="360" w:lineRule="auto"/>
+        <w:jc w:val="both"/>
+        <w:rPr>
+          <w:rFonts w:ascii="Arial" w:hAnsi="Arial" w:cs="Arial"/>
+        </w:rPr>
+      </w:pPr>
+    </w:p>
+    <w:p>
+      <w:pPr>
+        <w:pStyle w:val="Normal1"/>
+        <w:spacing w:line="360" w:lineRule="auto"/>
+        <w:jc w:val="both"/>
+        <w:rPr>
+          <w:rFonts w:ascii="Arial" w:hAnsi="Arial" w:cs="Arial"/>
+        </w:rPr>
+      </w:pPr>
+    </w:p>
+    <w:p>
+      <w:pPr>
+        <w:pStyle w:val="Normal1"/>
+        <w:spacing w:line="360" w:lineRule="auto"/>
+        <w:jc w:val="both"/>
+        <w:rPr>
+          <w:rFonts w:ascii="Arial" w:hAnsi="Arial" w:cs="Arial"/>
+        </w:rPr>
+      </w:pPr>
+    </w:p>
+    <w:p>
+      <w:pPr>
+        <w:pStyle w:val="Normal1"/>
+        <w:spacing w:line="360" w:lineRule="auto"/>
+        <w:jc w:val="both"/>
+        <w:rPr>
+          <w:rFonts w:ascii="Arial" w:hAnsi="Arial" w:cs="Arial"/>
+        </w:rPr>
+      </w:pPr>
+    </w:p>
+    <w:p>
+      <w:pPr>
+        <w:pStyle w:val="Normal1"/>
+        <w:spacing w:line="360" w:lineRule="auto"/>
+        <w:jc w:val="both"/>
+        <w:rPr>
+          <w:rFonts w:ascii="Arial" w:hAnsi="Arial" w:cs="Arial"/>
           <w:color w:val="FF0000"/>
         </w:rPr>
       </w:pPr>
@@ -9739,7 +10576,7 @@
           <w:color w:val="FF0000"/>
         </w:rPr>
       </w:pPr>
-      <w:hyperlink r:id="rId14" w:history="1">
+      <w:hyperlink r:id="rId15" w:history="1">
         <w:r>
           <w:rPr>
             <w:rStyle w:val="Hipervnculo"/>
@@ -9790,7 +10627,7 @@
           <w:shd w:val="clear" w:color="auto" w:fill="FFFFFF"/>
         </w:rPr>
       </w:pPr>
-      <w:hyperlink r:id="rId15" w:history="1">
+      <w:hyperlink r:id="rId16" w:history="1">
         <w:r>
           <w:rPr>
             <w:rStyle w:val="Hipervnculo"/>
@@ -9854,6 +10691,7 @@
           <w:rFonts w:ascii="Arial" w:hAnsi="Arial" w:cs="Arial"/>
           <w:sz w:val="24"/>
         </w:rPr>
+        <w:lastRenderedPageBreak/>
         <w:t>Desp</w:t>
       </w:r>
       <w:r>
@@ -9904,29 +10742,402 @@
       <w:pPr>
         <w:pStyle w:val="Ttulo1"/>
       </w:pPr>
-      <w:bookmarkStart w:id="9" w:name="_Toc483134434"/>
-      <w:r>
+      <w:bookmarkStart w:id="8" w:name="_Toc483134434"/>
+      <w:r>
+        <w:t>Objetivos</w:t>
+      </w:r>
+      <w:bookmarkEnd w:id="8"/>
+    </w:p>
+    <w:p>
+      <w:pPr>
+        <w:pStyle w:val="Normal1"/>
+        <w:spacing w:line="360" w:lineRule="auto"/>
+        <w:jc w:val="both"/>
+        <w:rPr>
+          <w:rFonts w:ascii="Arial" w:hAnsi="Arial" w:cs="Arial"/>
+          <w:lang w:val="es-ES"/>
+        </w:rPr>
+      </w:pPr>
+      <w:r>
+        <w:rPr>
+          <w:rFonts w:ascii="Arial" w:hAnsi="Arial" w:cs="Arial"/>
+          <w:lang w:val="es-ES"/>
+        </w:rPr>
+        <w:t xml:space="preserve">El objetivo principal de este trabajo fin de grado es analizar y desarrollar buenas prácticas a la hora de diseñar interfaces de usuario en aplicaciones de realidad virtual. Además, nos vamos a centrar en el uso de modos de interacción natural, principalmente usando nuestras manos como forma de interactuar con el mundo virtual. </w:t>
+      </w:r>
+    </w:p>
+    <w:p>
+      <w:pPr>
+        <w:spacing w:after="0" w:line="360" w:lineRule="auto"/>
+        <w:jc w:val="both"/>
+        <w:rPr>
+          <w:rFonts w:ascii="Arial" w:hAnsi="Arial" w:cs="Arial"/>
+          <w:sz w:val="24"/>
+        </w:rPr>
+      </w:pPr>
+    </w:p>
+    <w:p>
+      <w:pPr>
+        <w:spacing w:after="0" w:line="360" w:lineRule="auto"/>
+        <w:jc w:val="both"/>
+        <w:rPr>
+          <w:rFonts w:ascii="Arial" w:hAnsi="Arial" w:cs="Arial"/>
+          <w:sz w:val="24"/>
+        </w:rPr>
+      </w:pPr>
+      <w:r>
+        <w:rPr>
+          <w:rFonts w:ascii="Arial" w:hAnsi="Arial" w:cs="Arial"/>
+          <w:sz w:val="24"/>
+        </w:rPr>
+        <w:t xml:space="preserve">La realidad virtual es una tecnología que en diez años estará integrada en nuestra sociedad. </w:t>
+      </w:r>
+      <w:r>
+        <w:rPr>
+          <w:rFonts w:ascii="Arial" w:hAnsi="Arial" w:cs="Arial"/>
+          <w:sz w:val="24"/>
+        </w:rPr>
+        <w:t xml:space="preserve">Y para </w:t>
+      </w:r>
+      <w:r>
+        <w:rPr>
+          <w:rFonts w:ascii="Arial" w:hAnsi="Arial" w:cs="Arial"/>
+          <w:sz w:val="24"/>
+        </w:rPr>
+        <w:t xml:space="preserve">aumentar mis conocimientos </w:t>
+      </w:r>
+      <w:r>
+        <w:rPr>
+          <w:rFonts w:ascii="Arial" w:hAnsi="Arial" w:cs="Arial"/>
+          <w:sz w:val="24"/>
+        </w:rPr>
+        <w:t xml:space="preserve">sobre nuevas tecnologías decidí </w:t>
+      </w:r>
+      <w:r>
+        <w:rPr>
+          <w:rFonts w:ascii="Arial" w:hAnsi="Arial" w:cs="Arial"/>
+          <w:sz w:val="24"/>
+        </w:rPr>
+        <w:t xml:space="preserve">montar un entorno que </w:t>
+      </w:r>
+      <w:r>
+        <w:rPr>
+          <w:rFonts w:ascii="Arial" w:hAnsi="Arial" w:cs="Arial"/>
+          <w:sz w:val="24"/>
+        </w:rPr>
+        <w:t>integr</w:t>
+      </w:r>
+      <w:r>
+        <w:rPr>
+          <w:rFonts w:ascii="Arial" w:hAnsi="Arial" w:cs="Arial"/>
+          <w:sz w:val="24"/>
+        </w:rPr>
+        <w:t>ase</w:t>
+      </w:r>
+      <w:r>
+        <w:rPr>
+          <w:rFonts w:ascii="Arial" w:hAnsi="Arial" w:cs="Arial"/>
+          <w:sz w:val="24"/>
+        </w:rPr>
+        <w:t xml:space="preserve"> las tecnologías: Oculus</w:t>
+      </w:r>
+      <w:r>
+        <w:rPr>
+          <w:rFonts w:ascii="Arial" w:hAnsi="Arial" w:cs="Arial"/>
+          <w:sz w:val="24"/>
+        </w:rPr>
+        <w:t xml:space="preserve"> Rift</w:t>
+      </w:r>
+      <w:r>
+        <w:rPr>
+          <w:rFonts w:ascii="Arial" w:hAnsi="Arial" w:cs="Arial"/>
+          <w:sz w:val="24"/>
+        </w:rPr>
+        <w:t xml:space="preserve"> como hardware VR, Leap Motion como controlador para gestos e interacción </w:t>
+      </w:r>
+      <w:r>
+        <w:rPr>
+          <w:rFonts w:ascii="Arial" w:hAnsi="Arial" w:cs="Arial"/>
+          <w:sz w:val="24"/>
+        </w:rPr>
+        <w:t xml:space="preserve">y Unity como motor gráfico y motor de </w:t>
+      </w:r>
+      <w:r>
+        <w:rPr>
+          <w:rFonts w:ascii="Arial" w:hAnsi="Arial" w:cs="Arial"/>
+          <w:sz w:val="24"/>
+        </w:rPr>
+        <w:t>físicas.</w:t>
+      </w:r>
+    </w:p>
+    <w:p>
+      <w:pPr>
+        <w:spacing w:after="0" w:line="360" w:lineRule="auto"/>
+        <w:jc w:val="both"/>
+        <w:rPr>
+          <w:rFonts w:ascii="Arial" w:hAnsi="Arial" w:cs="Arial"/>
+          <w:sz w:val="24"/>
+        </w:rPr>
+      </w:pPr>
+    </w:p>
+    <w:p>
+      <w:pPr>
+        <w:spacing w:after="0" w:line="360" w:lineRule="auto"/>
+        <w:jc w:val="both"/>
+        <w:rPr>
+          <w:rFonts w:ascii="Arial" w:hAnsi="Arial" w:cs="Arial"/>
+          <w:b/>
+          <w:sz w:val="24"/>
+          <w:szCs w:val="24"/>
+        </w:rPr>
+      </w:pPr>
+      <w:r>
+        <w:rPr>
+          <w:rFonts w:ascii="Arial" w:hAnsi="Arial" w:cs="Arial"/>
+          <w:sz w:val="24"/>
+          <w:szCs w:val="24"/>
+        </w:rPr>
+        <w:t>Debido a</w:t>
+      </w:r>
+      <w:r>
+        <w:rPr>
+          <w:rFonts w:ascii="Arial" w:hAnsi="Arial" w:cs="Arial"/>
+          <w:sz w:val="24"/>
+          <w:szCs w:val="24"/>
+        </w:rPr>
+        <w:t xml:space="preserve"> la novedad de las técnicas de VR, no existe una clara convención sobre qué tipo de interfaces son las más adecuadas </w:t>
+      </w:r>
+      <w:r>
+        <w:rPr>
+          <w:rFonts w:ascii="Arial" w:hAnsi="Arial" w:cs="Arial"/>
+          <w:sz w:val="24"/>
+          <w:szCs w:val="24"/>
+        </w:rPr>
+        <w:t>para interactuar con la escena.</w:t>
+      </w:r>
+      <w:r>
+        <w:rPr>
+          <w:rFonts w:ascii="Arial" w:hAnsi="Arial" w:cs="Arial"/>
+          <w:sz w:val="24"/>
+        </w:rPr>
+        <w:t xml:space="preserve"> Por eso, estudiaremos a fondo las actuales </w:t>
+      </w:r>
+      <w:r>
+        <w:rPr>
+          <w:rFonts w:ascii="Arial" w:hAnsi="Arial" w:cs="Arial"/>
+          <w:b/>
+          <w:sz w:val="24"/>
+          <w:szCs w:val="24"/>
+        </w:rPr>
+        <w:t>Interfaces de I</w:t>
+      </w:r>
+      <w:r>
+        <w:rPr>
+          <w:rFonts w:ascii="Arial" w:hAnsi="Arial" w:cs="Arial"/>
+          <w:b/>
+          <w:sz w:val="24"/>
+          <w:szCs w:val="24"/>
+        </w:rPr>
+        <w:t>nteracción (UX/UI pa</w:t>
+      </w:r>
+      <w:r>
+        <w:rPr>
+          <w:rFonts w:ascii="Arial" w:hAnsi="Arial" w:cs="Arial"/>
+          <w:b/>
+          <w:sz w:val="24"/>
+          <w:szCs w:val="24"/>
+        </w:rPr>
+        <w:t>ra VR)</w:t>
+      </w:r>
+      <w:r>
+        <w:rPr>
+          <w:rFonts w:ascii="Arial" w:hAnsi="Arial" w:cs="Arial"/>
+          <w:b/>
+          <w:sz w:val="24"/>
+          <w:szCs w:val="24"/>
+        </w:rPr>
+        <w:t xml:space="preserve"> </w:t>
+      </w:r>
+      <w:r>
+        <w:rPr>
+          <w:rFonts w:ascii="Arial" w:hAnsi="Arial" w:cs="Arial"/>
+          <w:sz w:val="24"/>
+          <w:szCs w:val="24"/>
+        </w:rPr>
+        <w:t>y realizaremos un estudio con usuarios para sacar conclusiones sobre estas.</w:t>
+      </w:r>
+      <w:r>
+        <w:rPr>
+          <w:rFonts w:ascii="Arial" w:hAnsi="Arial" w:cs="Arial"/>
+          <w:b/>
+          <w:sz w:val="24"/>
+          <w:szCs w:val="24"/>
+        </w:rPr>
+        <w:t xml:space="preserve"> </w:t>
+      </w:r>
+    </w:p>
+    <w:p>
+      <w:pPr>
+        <w:spacing w:after="0" w:line="360" w:lineRule="auto"/>
+        <w:jc w:val="both"/>
+        <w:rPr>
+          <w:rFonts w:ascii="Arial" w:hAnsi="Arial" w:cs="Arial"/>
+          <w:sz w:val="24"/>
+          <w:szCs w:val="24"/>
+        </w:rPr>
+      </w:pPr>
+    </w:p>
+    <w:p>
+      <w:pPr>
+        <w:spacing w:after="0" w:line="360" w:lineRule="auto"/>
+        <w:jc w:val="both"/>
+        <w:rPr>
+          <w:rFonts w:ascii="Arial" w:hAnsi="Arial" w:cs="Arial"/>
+          <w:sz w:val="28"/>
+        </w:rPr>
+      </w:pPr>
+      <w:r>
+        <w:rPr>
+          <w:rFonts w:ascii="Arial" w:hAnsi="Arial" w:cs="Arial"/>
+          <w:sz w:val="24"/>
+          <w:szCs w:val="24"/>
+        </w:rPr>
         <w:lastRenderedPageBreak/>
-        <w:t>Objetivos</w:t>
-      </w:r>
-      <w:bookmarkEnd w:id="9"/>
-    </w:p>
-    <w:p>
-      <w:pPr>
-        <w:pStyle w:val="Normal1"/>
-        <w:spacing w:line="360" w:lineRule="auto"/>
-        <w:jc w:val="both"/>
-        <w:rPr>
-          <w:rFonts w:ascii="Arial" w:hAnsi="Arial" w:cs="Arial"/>
-          <w:lang w:val="es-ES"/>
-        </w:rPr>
-      </w:pPr>
-      <w:r>
-        <w:rPr>
-          <w:rFonts w:ascii="Arial" w:hAnsi="Arial" w:cs="Arial"/>
-          <w:lang w:val="es-ES"/>
-        </w:rPr>
-        <w:t xml:space="preserve">El objetivo principal de este trabajo fin de grado es analizar y desarrollar buenas prácticas a la hora de diseñar interfaces de usuario en aplicaciones de realidad virtual. Además, nos vamos a centrar en el uso de modos de interacción natural, principalmente usando nuestras manos como forma de interactuar con el mundo virtual. </w:t>
+        <w:t>Se</w:t>
+      </w:r>
+      <w:r>
+        <w:rPr>
+          <w:rFonts w:ascii="Arial" w:hAnsi="Arial" w:cs="Arial"/>
+          <w:sz w:val="24"/>
+          <w:szCs w:val="24"/>
+        </w:rPr>
+        <w:t xml:space="preserve"> </w:t>
+      </w:r>
+      <w:r>
+        <w:rPr>
+          <w:rFonts w:ascii="Arial" w:hAnsi="Arial" w:cs="Arial"/>
+          <w:sz w:val="24"/>
+          <w:szCs w:val="24"/>
+        </w:rPr>
+        <w:t xml:space="preserve">investigarán las diferentes </w:t>
+      </w:r>
+      <w:r>
+        <w:rPr>
+          <w:rFonts w:ascii="Arial" w:hAnsi="Arial" w:cs="Arial"/>
+          <w:sz w:val="24"/>
+          <w:szCs w:val="24"/>
+        </w:rPr>
+        <w:t>técnicas</w:t>
+      </w:r>
+      <w:r>
+        <w:rPr>
+          <w:rFonts w:ascii="Arial" w:hAnsi="Arial" w:cs="Arial"/>
+          <w:sz w:val="24"/>
+          <w:szCs w:val="24"/>
+        </w:rPr>
+        <w:t xml:space="preserve"> de interacción</w:t>
+      </w:r>
+      <w:r>
+        <w:rPr>
+          <w:rFonts w:ascii="Arial" w:hAnsi="Arial" w:cs="Arial"/>
+          <w:sz w:val="24"/>
+          <w:szCs w:val="24"/>
+        </w:rPr>
+        <w:t xml:space="preserve"> actuales. E</w:t>
+      </w:r>
+      <w:r>
+        <w:rPr>
+          <w:rFonts w:ascii="Arial" w:hAnsi="Arial" w:cs="Arial"/>
+          <w:sz w:val="24"/>
+        </w:rPr>
+        <w:t>l entorno</w:t>
+      </w:r>
+      <w:r>
+        <w:rPr>
+          <w:rFonts w:ascii="Arial" w:hAnsi="Arial" w:cs="Arial"/>
+          <w:sz w:val="24"/>
+        </w:rPr>
+        <w:t>, gracias al motor de físic</w:t>
+      </w:r>
+      <w:r>
+        <w:rPr>
+          <w:rFonts w:ascii="Arial" w:hAnsi="Arial" w:cs="Arial"/>
+          <w:sz w:val="24"/>
+        </w:rPr>
+        <w:t xml:space="preserve">as </w:t>
+      </w:r>
+      <w:r>
+        <w:rPr>
+          <w:rFonts w:ascii="Arial" w:hAnsi="Arial" w:cs="Arial"/>
+          <w:sz w:val="24"/>
+        </w:rPr>
+        <w:t>Unity</w:t>
+      </w:r>
+      <w:r>
+        <w:rPr>
+          <w:rFonts w:ascii="Arial" w:hAnsi="Arial" w:cs="Arial"/>
+          <w:sz w:val="24"/>
+        </w:rPr>
+        <w:t>,</w:t>
+      </w:r>
+      <w:r>
+        <w:rPr>
+          <w:rFonts w:ascii="Arial" w:hAnsi="Arial" w:cs="Arial"/>
+          <w:sz w:val="24"/>
+        </w:rPr>
+        <w:t xml:space="preserve"> </w:t>
+      </w:r>
+      <w:r>
+        <w:rPr>
+          <w:rFonts w:ascii="Arial" w:hAnsi="Arial" w:cs="Arial"/>
+          <w:sz w:val="24"/>
+        </w:rPr>
+        <w:t>posee unas formas de interacción predefinidas</w:t>
+      </w:r>
+      <w:r>
+        <w:rPr>
+          <w:rFonts w:ascii="Arial" w:hAnsi="Arial" w:cs="Arial"/>
+          <w:sz w:val="24"/>
+        </w:rPr>
+        <w:t xml:space="preserve"> y que funcionan adecuadamente, </w:t>
+      </w:r>
+      <w:r>
+        <w:rPr>
+          <w:rFonts w:ascii="Arial" w:hAnsi="Arial" w:cs="Arial"/>
+          <w:sz w:val="24"/>
+        </w:rPr>
+        <w:t>se van a</w:t>
+      </w:r>
+      <w:r>
+        <w:rPr>
+          <w:rFonts w:ascii="Arial" w:hAnsi="Arial" w:cs="Arial"/>
+          <w:sz w:val="24"/>
+        </w:rPr>
+        <w:t xml:space="preserve"> estudiar y ampliar estas interacciones, desarrollando </w:t>
+      </w:r>
+      <w:r>
+        <w:rPr>
+          <w:rFonts w:ascii="Arial" w:hAnsi="Arial" w:cs="Arial"/>
+          <w:sz w:val="24"/>
+          <w:szCs w:val="24"/>
+        </w:rPr>
+        <w:t>escenas para el estudio de la experiencia de usuario dentro de la</w:t>
+      </w:r>
+      <w:r>
+        <w:rPr>
+          <w:rFonts w:ascii="Arial" w:hAnsi="Arial" w:cs="Arial"/>
+          <w:sz w:val="24"/>
+          <w:szCs w:val="24"/>
+        </w:rPr>
+        <w:t xml:space="preserve"> aplicación con las tecnologías y medios disponibles</w:t>
+      </w:r>
+      <w:r>
+        <w:rPr>
+          <w:rFonts w:ascii="Arial" w:hAnsi="Arial" w:cs="Arial"/>
+          <w:sz w:val="24"/>
+          <w:szCs w:val="24"/>
+        </w:rPr>
+        <w:t>.</w:t>
       </w:r>
     </w:p>
     <w:p>
@@ -9953,84 +11164,14 @@
           <w:rFonts w:ascii="Arial" w:hAnsi="Arial" w:cs="Arial"/>
           <w:sz w:val="24"/>
         </w:rPr>
-        <w:t xml:space="preserve">La realidad virtual es una tecnología que en diez años estará integrada en nuestra sociedad. </w:t>
-      </w:r>
-      <w:r>
-        <w:rPr>
-          <w:rFonts w:ascii="Arial" w:hAnsi="Arial" w:cs="Arial"/>
-          <w:sz w:val="24"/>
-        </w:rPr>
-        <w:t xml:space="preserve">Y para </w:t>
-      </w:r>
-      <w:r>
-        <w:rPr>
-          <w:rFonts w:ascii="Arial" w:hAnsi="Arial" w:cs="Arial"/>
-          <w:sz w:val="24"/>
-        </w:rPr>
-        <w:t xml:space="preserve">aumentar mis conocimientos </w:t>
-      </w:r>
-      <w:r>
-        <w:rPr>
-          <w:rFonts w:ascii="Arial" w:hAnsi="Arial" w:cs="Arial"/>
-          <w:sz w:val="24"/>
-        </w:rPr>
-        <w:t xml:space="preserve">sobre nuevas tecnologías decidí </w:t>
-      </w:r>
-      <w:r>
-        <w:rPr>
-          <w:rFonts w:ascii="Arial" w:hAnsi="Arial" w:cs="Arial"/>
-          <w:sz w:val="24"/>
-        </w:rPr>
-        <w:t xml:space="preserve">montar un entorno que </w:t>
-      </w:r>
-      <w:r>
-        <w:rPr>
-          <w:rFonts w:ascii="Arial" w:hAnsi="Arial" w:cs="Arial"/>
-          <w:sz w:val="24"/>
-        </w:rPr>
-        <w:t>integr</w:t>
-      </w:r>
-      <w:r>
-        <w:rPr>
-          <w:rFonts w:ascii="Arial" w:hAnsi="Arial" w:cs="Arial"/>
-          <w:sz w:val="24"/>
-        </w:rPr>
-        <w:t>ase</w:t>
-      </w:r>
-      <w:r>
-        <w:rPr>
-          <w:rFonts w:ascii="Arial" w:hAnsi="Arial" w:cs="Arial"/>
-          <w:sz w:val="24"/>
-        </w:rPr>
-        <w:t xml:space="preserve"> las tecnologías: Oculus</w:t>
-      </w:r>
-      <w:r>
-        <w:rPr>
-          <w:rFonts w:ascii="Arial" w:hAnsi="Arial" w:cs="Arial"/>
-          <w:sz w:val="24"/>
-        </w:rPr>
-        <w:t xml:space="preserve"> Rift</w:t>
-      </w:r>
-      <w:r>
-        <w:rPr>
-          <w:rFonts w:ascii="Arial" w:hAnsi="Arial" w:cs="Arial"/>
-          <w:sz w:val="24"/>
-        </w:rPr>
-        <w:t xml:space="preserve"> como hardware VR, Leap Motion como controlador para gestos e interacción </w:t>
-      </w:r>
-      <w:r>
-        <w:rPr>
-          <w:rFonts w:ascii="Arial" w:hAnsi="Arial" w:cs="Arial"/>
-          <w:sz w:val="24"/>
-        </w:rPr>
-        <w:t xml:space="preserve">y Unity como motor gráfico y motor de </w:t>
-      </w:r>
-      <w:r>
-        <w:rPr>
-          <w:rFonts w:ascii="Arial" w:hAnsi="Arial" w:cs="Arial"/>
-          <w:sz w:val="24"/>
-        </w:rPr>
-        <w:t>físicas.</w:t>
+        <w:t>Por otro lado, el juntar la realidad con la tecnología Leap Motion, me ha permitido poder investigar y los modos de interacción naturales en aplicaciones de realidad virtual. Dejando de</w:t>
+      </w:r>
+      <w:r>
+        <w:rPr>
+          <w:rFonts w:ascii="Arial" w:hAnsi="Arial" w:cs="Arial"/>
+          <w:sz w:val="24"/>
+        </w:rPr>
+        <w:t xml:space="preserve"> lado mandos y dispositivos intrusivos en el movimiento natural del usuario, se centrará la experiencia de usuario en usar su propio cuerpo como si fuese un mando, es decir, tomará decisiones utilizando sus propias manos.</w:t>
       </w:r>
     </w:p>
     <w:p>
@@ -10049,94 +11190,15 @@
         <w:jc w:val="both"/>
         <w:rPr>
           <w:rFonts w:ascii="Arial" w:hAnsi="Arial" w:cs="Arial"/>
-          <w:b/>
-          <w:sz w:val="24"/>
-          <w:szCs w:val="24"/>
-        </w:rPr>
-      </w:pPr>
-      <w:r>
-        <w:rPr>
-          <w:rFonts w:ascii="Arial" w:hAnsi="Arial" w:cs="Arial"/>
-          <w:sz w:val="24"/>
-          <w:szCs w:val="24"/>
-        </w:rPr>
-        <w:t>Debido a</w:t>
-      </w:r>
-      <w:r>
-        <w:rPr>
-          <w:rFonts w:ascii="Arial" w:hAnsi="Arial" w:cs="Arial"/>
-          <w:sz w:val="24"/>
-          <w:szCs w:val="24"/>
-        </w:rPr>
-        <w:t xml:space="preserve"> la novedad de las técnicas de VR, no existe una clara convención sobre qué tipo de interfaces son las más adecuadas </w:t>
-      </w:r>
-      <w:r>
-        <w:rPr>
-          <w:rFonts w:ascii="Arial" w:hAnsi="Arial" w:cs="Arial"/>
-          <w:sz w:val="24"/>
-          <w:szCs w:val="24"/>
-        </w:rPr>
-        <w:t>para interactuar con la escena.</w:t>
-      </w:r>
-      <w:r>
-        <w:rPr>
-          <w:rFonts w:ascii="Arial" w:hAnsi="Arial" w:cs="Arial"/>
-          <w:sz w:val="24"/>
-        </w:rPr>
-        <w:t xml:space="preserve"> Por eso, estudiaremos a fondo las actuales </w:t>
-      </w:r>
-      <w:r>
-        <w:rPr>
-          <w:rFonts w:ascii="Arial" w:hAnsi="Arial" w:cs="Arial"/>
-          <w:b/>
-          <w:sz w:val="24"/>
-          <w:szCs w:val="24"/>
-        </w:rPr>
-        <w:t>Interfaces de I</w:t>
-      </w:r>
-      <w:r>
-        <w:rPr>
-          <w:rFonts w:ascii="Arial" w:hAnsi="Arial" w:cs="Arial"/>
-          <w:b/>
-          <w:sz w:val="24"/>
-          <w:szCs w:val="24"/>
-        </w:rPr>
-        <w:t>nteracción (UX/UI pa</w:t>
-      </w:r>
-      <w:r>
-        <w:rPr>
-          <w:rFonts w:ascii="Arial" w:hAnsi="Arial" w:cs="Arial"/>
-          <w:b/>
-          <w:sz w:val="24"/>
-          <w:szCs w:val="24"/>
-        </w:rPr>
-        <w:t>ra VR)</w:t>
-      </w:r>
-      <w:r>
-        <w:rPr>
-          <w:rFonts w:ascii="Arial" w:hAnsi="Arial" w:cs="Arial"/>
-          <w:b/>
-          <w:sz w:val="24"/>
-          <w:szCs w:val="24"/>
-        </w:rPr>
-        <w:t xml:space="preserve"> </w:t>
-      </w:r>
-      <w:r>
-        <w:rPr>
-          <w:rFonts w:ascii="Arial" w:hAnsi="Arial" w:cs="Arial"/>
-          <w:sz w:val="24"/>
-          <w:szCs w:val="24"/>
-        </w:rPr>
-        <w:t>y realizaremos un estudio con usuarios para sacar conclusiones sobre estas.</w:t>
-      </w:r>
-      <w:r>
-        <w:rPr>
-          <w:rFonts w:ascii="Arial" w:hAnsi="Arial" w:cs="Arial"/>
-          <w:b/>
-          <w:sz w:val="24"/>
-          <w:szCs w:val="24"/>
-        </w:rPr>
-        <w:t xml:space="preserve"> </w:t>
+          <w:sz w:val="24"/>
+        </w:rPr>
+      </w:pPr>
+      <w:r>
+        <w:rPr>
+          <w:rFonts w:ascii="Arial" w:hAnsi="Arial" w:cs="Arial"/>
+          <w:sz w:val="24"/>
+        </w:rPr>
+        <w:t xml:space="preserve">Teniendo claro que todo el proyecto iba a crearse sobre una base de realidad virtual, han sido varias las ideas que se han propuesto. Algunas de estas ideas se han ido modificando o descartando durante la realización este. </w:t>
       </w:r>
     </w:p>
     <w:p>
@@ -10146,7 +11208,6 @@
         <w:rPr>
           <w:rFonts w:ascii="Arial" w:hAnsi="Arial" w:cs="Arial"/>
           <w:sz w:val="24"/>
-          <w:szCs w:val="24"/>
         </w:rPr>
       </w:pPr>
     </w:p>
@@ -10156,150 +11217,15 @@
         <w:jc w:val="both"/>
         <w:rPr>
           <w:rFonts w:ascii="Arial" w:hAnsi="Arial" w:cs="Arial"/>
-          <w:sz w:val="28"/>
-        </w:rPr>
-      </w:pPr>
-      <w:r>
-        <w:rPr>
-          <w:rFonts w:ascii="Arial" w:hAnsi="Arial" w:cs="Arial"/>
-          <w:sz w:val="24"/>
-          <w:szCs w:val="24"/>
-        </w:rPr>
-        <w:t>Se</w:t>
-      </w:r>
-      <w:r>
-        <w:rPr>
-          <w:rFonts w:ascii="Arial" w:hAnsi="Arial" w:cs="Arial"/>
-          <w:sz w:val="24"/>
-          <w:szCs w:val="24"/>
-        </w:rPr>
-        <w:t xml:space="preserve"> </w:t>
-      </w:r>
-      <w:r>
-        <w:rPr>
-          <w:rFonts w:ascii="Arial" w:hAnsi="Arial" w:cs="Arial"/>
-          <w:sz w:val="24"/>
-          <w:szCs w:val="24"/>
-        </w:rPr>
-        <w:t xml:space="preserve">investigarán las diferentes </w:t>
-      </w:r>
-      <w:r>
-        <w:rPr>
-          <w:rFonts w:ascii="Arial" w:hAnsi="Arial" w:cs="Arial"/>
-          <w:sz w:val="24"/>
-          <w:szCs w:val="24"/>
-        </w:rPr>
-        <w:t>técnicas</w:t>
-      </w:r>
-      <w:r>
-        <w:rPr>
-          <w:rFonts w:ascii="Arial" w:hAnsi="Arial" w:cs="Arial"/>
-          <w:sz w:val="24"/>
-          <w:szCs w:val="24"/>
-        </w:rPr>
-        <w:t xml:space="preserve"> de interacción</w:t>
-      </w:r>
-      <w:r>
-        <w:rPr>
-          <w:rFonts w:ascii="Arial" w:hAnsi="Arial" w:cs="Arial"/>
-          <w:sz w:val="24"/>
-          <w:szCs w:val="24"/>
-        </w:rPr>
-        <w:t xml:space="preserve"> actuales. E</w:t>
-      </w:r>
-      <w:r>
-        <w:rPr>
-          <w:rFonts w:ascii="Arial" w:hAnsi="Arial" w:cs="Arial"/>
-          <w:sz w:val="24"/>
-        </w:rPr>
-        <w:t>l entorno</w:t>
-      </w:r>
-      <w:r>
-        <w:rPr>
-          <w:rFonts w:ascii="Arial" w:hAnsi="Arial" w:cs="Arial"/>
-          <w:sz w:val="24"/>
-        </w:rPr>
-        <w:t>, gracias al motor de físic</w:t>
-      </w:r>
-      <w:r>
-        <w:rPr>
-          <w:rFonts w:ascii="Arial" w:hAnsi="Arial" w:cs="Arial"/>
-          <w:sz w:val="24"/>
-        </w:rPr>
-        <w:t xml:space="preserve">as </w:t>
-      </w:r>
-      <w:r>
-        <w:rPr>
-          <w:rFonts w:ascii="Arial" w:hAnsi="Arial" w:cs="Arial"/>
-          <w:sz w:val="24"/>
-        </w:rPr>
-        <w:t>Unity</w:t>
-      </w:r>
-      <w:r>
-        <w:rPr>
-          <w:rFonts w:ascii="Arial" w:hAnsi="Arial" w:cs="Arial"/>
-          <w:sz w:val="24"/>
-        </w:rPr>
-        <w:t>,</w:t>
-      </w:r>
-      <w:r>
-        <w:rPr>
-          <w:rFonts w:ascii="Arial" w:hAnsi="Arial" w:cs="Arial"/>
-          <w:sz w:val="24"/>
-        </w:rPr>
-        <w:t xml:space="preserve"> </w:t>
-      </w:r>
-      <w:r>
-        <w:rPr>
-          <w:rFonts w:ascii="Arial" w:hAnsi="Arial" w:cs="Arial"/>
-          <w:sz w:val="24"/>
-        </w:rPr>
-        <w:t>posee unas formas de interacción predefinidas</w:t>
-      </w:r>
-      <w:r>
-        <w:rPr>
-          <w:rFonts w:ascii="Arial" w:hAnsi="Arial" w:cs="Arial"/>
-          <w:sz w:val="24"/>
-        </w:rPr>
-        <w:t xml:space="preserve"> y que funcionan adecuadamente, </w:t>
-      </w:r>
-      <w:r>
-        <w:rPr>
-          <w:rFonts w:ascii="Arial" w:hAnsi="Arial" w:cs="Arial"/>
-          <w:sz w:val="24"/>
-        </w:rPr>
-        <w:t>se van a</w:t>
-      </w:r>
-      <w:r>
-        <w:rPr>
-          <w:rFonts w:ascii="Arial" w:hAnsi="Arial" w:cs="Arial"/>
-          <w:sz w:val="24"/>
-        </w:rPr>
-        <w:t xml:space="preserve"> estudiar y ampliar estas interacciones, desarrollando </w:t>
-      </w:r>
-      <w:r>
-        <w:rPr>
-          <w:rFonts w:ascii="Arial" w:hAnsi="Arial" w:cs="Arial"/>
-          <w:sz w:val="24"/>
-          <w:szCs w:val="24"/>
-        </w:rPr>
-        <w:t>escenas para el estudio de la experiencia de usuario dentro de la</w:t>
-      </w:r>
-      <w:r>
-        <w:rPr>
-          <w:rFonts w:ascii="Arial" w:hAnsi="Arial" w:cs="Arial"/>
-          <w:sz w:val="24"/>
-          <w:szCs w:val="24"/>
-        </w:rPr>
-        <w:t xml:space="preserve"> aplicación con las tecnologías y medios disponibles</w:t>
-      </w:r>
-      <w:r>
-        <w:rPr>
-          <w:rFonts w:ascii="Arial" w:hAnsi="Arial" w:cs="Arial"/>
-          <w:sz w:val="24"/>
-          <w:szCs w:val="24"/>
-        </w:rPr>
-        <w:t>.</w:t>
+          <w:sz w:val="24"/>
+        </w:rPr>
+      </w:pPr>
+      <w:r>
+        <w:rPr>
+          <w:rFonts w:ascii="Arial" w:hAnsi="Arial" w:cs="Arial"/>
+          <w:sz w:val="24"/>
+        </w:rPr>
+        <w:t>Aun habiendo creado una planificación desde un principio e intentando cumplir en la medida de lo posible los objetivos marcados, no siempre se puede llevar acabo totalmente. A raíz que se iba avanzando se ha tenido que ir reestructurando por limitaciones temporales, ya que era muy ambicioso añadir nuevos campos en el proyecto. Siendo complicado ya de por sí estimar el tiempo que se va a tardar en terminar un proyecto, lo es más cuando se va a realizar con tecnologías desconocidas.</w:t>
       </w:r>
     </w:p>
     <w:p>
@@ -10314,95 +11240,6 @@
     </w:p>
     <w:p>
       <w:pPr>
-        <w:spacing w:after="0" w:line="360" w:lineRule="auto"/>
-        <w:jc w:val="both"/>
-        <w:rPr>
-          <w:rFonts w:ascii="Arial" w:hAnsi="Arial" w:cs="Arial"/>
-          <w:sz w:val="24"/>
-        </w:rPr>
-      </w:pPr>
-      <w:r>
-        <w:rPr>
-          <w:rFonts w:ascii="Arial" w:hAnsi="Arial" w:cs="Arial"/>
-          <w:sz w:val="24"/>
-        </w:rPr>
-        <w:t>Por otro lado, el juntar la realidad con la tecnología Leap Motion, me ha permitido poder investigar y los modos de interacción naturales en aplicaciones de realidad virtual. Dejando de</w:t>
-      </w:r>
-      <w:r>
-        <w:rPr>
-          <w:rFonts w:ascii="Arial" w:hAnsi="Arial" w:cs="Arial"/>
-          <w:sz w:val="24"/>
-        </w:rPr>
-        <w:t xml:space="preserve"> lado mandos y dispositivos intrusivos en el movimiento natural del usuario, se centrará la experiencia de usuario en usar su propio cuerpo como si fuese un mando, es decir, tomará decisiones utilizando sus propias manos.</w:t>
-      </w:r>
-    </w:p>
-    <w:p>
-      <w:pPr>
-        <w:spacing w:after="0" w:line="360" w:lineRule="auto"/>
-        <w:jc w:val="both"/>
-        <w:rPr>
-          <w:rFonts w:ascii="Arial" w:hAnsi="Arial" w:cs="Arial"/>
-          <w:sz w:val="24"/>
-        </w:rPr>
-      </w:pPr>
-    </w:p>
-    <w:p>
-      <w:pPr>
-        <w:spacing w:after="0" w:line="360" w:lineRule="auto"/>
-        <w:jc w:val="both"/>
-        <w:rPr>
-          <w:rFonts w:ascii="Arial" w:hAnsi="Arial" w:cs="Arial"/>
-          <w:sz w:val="24"/>
-        </w:rPr>
-      </w:pPr>
-      <w:r>
-        <w:rPr>
-          <w:rFonts w:ascii="Arial" w:hAnsi="Arial" w:cs="Arial"/>
-          <w:sz w:val="24"/>
-        </w:rPr>
-        <w:lastRenderedPageBreak/>
-        <w:t xml:space="preserve">Teniendo claro que todo el proyecto iba a crearse sobre una base de realidad virtual, han sido varias las ideas que se han propuesto. Algunas de estas ideas se han ido modificando o descartando durante la realización este. </w:t>
-      </w:r>
-    </w:p>
-    <w:p>
-      <w:pPr>
-        <w:spacing w:after="0" w:line="360" w:lineRule="auto"/>
-        <w:jc w:val="both"/>
-        <w:rPr>
-          <w:rFonts w:ascii="Arial" w:hAnsi="Arial" w:cs="Arial"/>
-          <w:sz w:val="24"/>
-        </w:rPr>
-      </w:pPr>
-    </w:p>
-    <w:p>
-      <w:pPr>
-        <w:spacing w:after="0" w:line="360" w:lineRule="auto"/>
-        <w:jc w:val="both"/>
-        <w:rPr>
-          <w:rFonts w:ascii="Arial" w:hAnsi="Arial" w:cs="Arial"/>
-          <w:sz w:val="24"/>
-        </w:rPr>
-      </w:pPr>
-      <w:r>
-        <w:rPr>
-          <w:rFonts w:ascii="Arial" w:hAnsi="Arial" w:cs="Arial"/>
-          <w:sz w:val="24"/>
-        </w:rPr>
-        <w:t>Aun habiendo creado una planificación desde un principio e intentando cumplir en la medida de lo posible los objetivos marcados, no siempre se puede llevar acabo totalmente. A raíz que se iba avanzando se ha tenido que ir reestructurando por limitaciones temporales, ya que era muy ambicioso añadir nuevos campos en el proyecto. Siendo complicado ya de por sí estimar el tiempo que se va a tardar en terminar un proyecto, lo es más cuando se va a realizar con tecnologías desconocidas.</w:t>
-      </w:r>
-    </w:p>
-    <w:p>
-      <w:pPr>
-        <w:spacing w:after="0" w:line="360" w:lineRule="auto"/>
-        <w:jc w:val="both"/>
-        <w:rPr>
-          <w:rFonts w:ascii="Arial" w:hAnsi="Arial" w:cs="Arial"/>
-          <w:sz w:val="24"/>
-        </w:rPr>
-      </w:pPr>
-    </w:p>
-    <w:p>
-      <w:pPr>
         <w:pStyle w:val="Normal1"/>
         <w:ind w:left="1416" w:hanging="1416"/>
         <w:jc w:val="both"/>
@@ -10523,184 +11360,16 @@
     </w:p>
     <w:p>
       <w:pPr>
-        <w:pStyle w:val="Normal1"/>
-        <w:ind w:left="1416" w:hanging="1416"/>
-        <w:jc w:val="both"/>
-        <w:rPr>
-          <w:rFonts w:ascii="Arial" w:hAnsi="Arial" w:cs="Arial"/>
-        </w:rPr>
-      </w:pPr>
-    </w:p>
-    <w:p>
-      <w:pPr>
-        <w:pStyle w:val="Normal1"/>
-        <w:ind w:left="1416" w:hanging="1416"/>
-        <w:jc w:val="both"/>
-        <w:rPr>
-          <w:rFonts w:ascii="Arial" w:hAnsi="Arial" w:cs="Arial"/>
-        </w:rPr>
-      </w:pPr>
-    </w:p>
-    <w:p>
-      <w:pPr>
-        <w:pStyle w:val="Normal1"/>
-        <w:ind w:left="1416" w:hanging="1416"/>
-        <w:jc w:val="both"/>
-        <w:rPr>
-          <w:rFonts w:ascii="Arial" w:hAnsi="Arial" w:cs="Arial"/>
-        </w:rPr>
-      </w:pPr>
-    </w:p>
-    <w:p>
-      <w:pPr>
-        <w:pStyle w:val="Normal1"/>
-        <w:ind w:left="1416" w:hanging="1416"/>
-        <w:jc w:val="both"/>
-        <w:rPr>
-          <w:rFonts w:ascii="Arial" w:hAnsi="Arial" w:cs="Arial"/>
-        </w:rPr>
-      </w:pPr>
-    </w:p>
-    <w:p>
-      <w:pPr>
-        <w:pStyle w:val="Normal1"/>
-        <w:ind w:left="1416" w:hanging="1416"/>
-        <w:jc w:val="both"/>
-        <w:rPr>
-          <w:rFonts w:ascii="Arial" w:hAnsi="Arial" w:cs="Arial"/>
-        </w:rPr>
-      </w:pPr>
-    </w:p>
-    <w:p>
-      <w:pPr>
-        <w:pStyle w:val="Normal1"/>
-        <w:ind w:left="1416" w:hanging="1416"/>
-        <w:jc w:val="both"/>
-        <w:rPr>
-          <w:rFonts w:ascii="Arial" w:hAnsi="Arial" w:cs="Arial"/>
-        </w:rPr>
-      </w:pPr>
-    </w:p>
-    <w:p>
-      <w:pPr>
-        <w:pStyle w:val="Normal1"/>
-        <w:ind w:left="1416" w:hanging="1416"/>
-        <w:jc w:val="both"/>
-        <w:rPr>
-          <w:rFonts w:ascii="Arial" w:hAnsi="Arial" w:cs="Arial"/>
-        </w:rPr>
-      </w:pPr>
-    </w:p>
-    <w:p>
-      <w:pPr>
-        <w:pStyle w:val="Normal1"/>
-        <w:ind w:left="1416" w:hanging="1416"/>
-        <w:jc w:val="both"/>
-        <w:rPr>
-          <w:rFonts w:ascii="Arial" w:hAnsi="Arial" w:cs="Arial"/>
-        </w:rPr>
-      </w:pPr>
-    </w:p>
-    <w:p>
-      <w:pPr>
-        <w:pStyle w:val="Normal1"/>
-        <w:ind w:left="1416" w:hanging="1416"/>
-        <w:jc w:val="both"/>
-        <w:rPr>
-          <w:rFonts w:ascii="Arial" w:hAnsi="Arial" w:cs="Arial"/>
-        </w:rPr>
-      </w:pPr>
-    </w:p>
-    <w:p>
-      <w:pPr>
-        <w:pStyle w:val="Normal1"/>
-        <w:ind w:left="1416" w:hanging="1416"/>
-        <w:jc w:val="both"/>
-        <w:rPr>
-          <w:rFonts w:ascii="Arial" w:hAnsi="Arial" w:cs="Arial"/>
-        </w:rPr>
-      </w:pPr>
-    </w:p>
-    <w:p>
-      <w:pPr>
-        <w:pStyle w:val="Normal1"/>
-        <w:ind w:left="1416" w:hanging="1416"/>
-        <w:jc w:val="both"/>
-        <w:rPr>
-          <w:rFonts w:ascii="Arial" w:hAnsi="Arial" w:cs="Arial"/>
-        </w:rPr>
-      </w:pPr>
-    </w:p>
-    <w:p>
-      <w:pPr>
-        <w:pStyle w:val="Normal1"/>
-        <w:ind w:left="1416" w:hanging="1416"/>
-        <w:jc w:val="both"/>
-        <w:rPr>
-          <w:rFonts w:ascii="Arial" w:hAnsi="Arial" w:cs="Arial"/>
-        </w:rPr>
-      </w:pPr>
-    </w:p>
-    <w:p>
-      <w:pPr>
-        <w:pStyle w:val="Normal1"/>
-        <w:ind w:left="1416" w:hanging="1416"/>
-        <w:jc w:val="both"/>
-        <w:rPr>
-          <w:rFonts w:ascii="Arial" w:hAnsi="Arial" w:cs="Arial"/>
-        </w:rPr>
-      </w:pPr>
-    </w:p>
-    <w:p>
-      <w:pPr>
-        <w:pStyle w:val="Normal1"/>
-        <w:ind w:left="1416" w:hanging="1416"/>
-        <w:jc w:val="both"/>
-        <w:rPr>
-          <w:rFonts w:ascii="Arial" w:hAnsi="Arial" w:cs="Arial"/>
-        </w:rPr>
-      </w:pPr>
-    </w:p>
-    <w:p>
-      <w:pPr>
-        <w:pStyle w:val="Normal1"/>
-        <w:ind w:left="1416" w:hanging="1416"/>
-        <w:jc w:val="both"/>
-        <w:rPr>
-          <w:rFonts w:ascii="Arial" w:hAnsi="Arial" w:cs="Arial"/>
-        </w:rPr>
-      </w:pPr>
-    </w:p>
-    <w:p>
-      <w:pPr>
-        <w:pStyle w:val="Normal1"/>
-        <w:ind w:left="1416" w:hanging="1416"/>
-        <w:jc w:val="both"/>
-        <w:rPr>
-          <w:rFonts w:ascii="Arial" w:hAnsi="Arial" w:cs="Arial"/>
-        </w:rPr>
-      </w:pPr>
-    </w:p>
-    <w:p>
-      <w:pPr>
-        <w:pStyle w:val="Normal1"/>
-        <w:ind w:left="1416" w:hanging="1416"/>
-        <w:jc w:val="both"/>
-        <w:rPr>
-          <w:rFonts w:ascii="Arial" w:hAnsi="Arial" w:cs="Arial"/>
-        </w:rPr>
-      </w:pPr>
-    </w:p>
-    <w:p>
-      <w:pPr>
         <w:pStyle w:val="Ttulo1"/>
       </w:pPr>
-      <w:bookmarkStart w:id="10" w:name="_Toc483134435"/>
+      <w:bookmarkStart w:id="9" w:name="_Toc483134435"/>
+      <w:bookmarkStart w:id="10" w:name="_GoBack"/>
+      <w:bookmarkEnd w:id="10"/>
       <w:r>
         <w:lastRenderedPageBreak/>
         <w:t>Metodología</w:t>
       </w:r>
-      <w:bookmarkEnd w:id="10"/>
+      <w:bookmarkEnd w:id="9"/>
     </w:p>
     <w:p>
       <w:pPr>
@@ -14300,6 +14969,14 @@
           <w:shd w:val="clear" w:color="auto" w:fill="FFFFFF"/>
         </w:rPr>
       </w:pPr>
+      <w:r>
+        <w:rPr>
+          <w:rFonts w:ascii="Arial" w:hAnsi="Arial" w:cs="Arial"/>
+          <w:color w:val="212332"/>
+          <w:shd w:val="clear" w:color="auto" w:fill="FFFFFF"/>
+        </w:rPr>
+        <w:t xml:space="preserve">E.  </w:t>
+      </w:r>
       <w:proofErr w:type="spellStart"/>
       <w:r>
         <w:rPr>
@@ -14316,7 +14993,7 @@
           <w:color w:val="212332"/>
           <w:shd w:val="clear" w:color="auto" w:fill="FFFFFF"/>
         </w:rPr>
-        <w:t>, E.</w:t>
+        <w:t xml:space="preserve"> </w:t>
       </w:r>
       <w:r>
         <w:rPr>
@@ -14324,7 +15001,7 @@
           <w:color w:val="212332"/>
           <w:shd w:val="clear" w:color="auto" w:fill="FFFFFF"/>
         </w:rPr>
-        <w:t xml:space="preserve"> &amp;</w:t>
+        <w:t>&amp;</w:t>
       </w:r>
       <w:r>
         <w:rPr>
@@ -14334,6 +15011,14 @@
         </w:rPr>
         <w:t xml:space="preserve"> </w:t>
       </w:r>
+      <w:r>
+        <w:rPr>
+          <w:rFonts w:ascii="Arial" w:hAnsi="Arial" w:cs="Arial"/>
+          <w:color w:val="212332"/>
+          <w:shd w:val="clear" w:color="auto" w:fill="FFFFFF"/>
+        </w:rPr>
+        <w:t xml:space="preserve">M. </w:t>
+      </w:r>
       <w:proofErr w:type="spellStart"/>
       <w:r>
         <w:rPr>
@@ -14351,14 +15036,6 @@
           <w:shd w:val="clear" w:color="auto" w:fill="FFFFFF"/>
         </w:rPr>
         <w:t>,</w:t>
-      </w:r>
-      <w:r>
-        <w:rPr>
-          <w:rFonts w:ascii="Arial" w:hAnsi="Arial" w:cs="Arial"/>
-          <w:color w:val="212332"/>
-          <w:shd w:val="clear" w:color="auto" w:fill="FFFFFF"/>
-        </w:rPr>
-        <w:t xml:space="preserve"> M.,</w:t>
       </w:r>
       <w:r>
         <w:rPr>
@@ -14745,41 +15422,39 @@
           <w:shd w:val="clear" w:color="auto" w:fill="FCFCFC"/>
         </w:rPr>
       </w:pPr>
-      <w:proofErr w:type="spellStart"/>
       <w:r>
         <w:rPr>
           <w:rFonts w:ascii="Arial" w:hAnsi="Arial" w:cs="Arial"/>
           <w:spacing w:val="4"/>
           <w:shd w:val="clear" w:color="auto" w:fill="FCFCFC"/>
         </w:rPr>
-        <w:t>Salomoni</w:t>
-      </w:r>
-      <w:proofErr w:type="spellEnd"/>
+        <w:t xml:space="preserve">P. </w:t>
+      </w:r>
+      <w:proofErr w:type="spellStart"/>
       <w:r>
         <w:rPr>
           <w:rFonts w:ascii="Arial" w:hAnsi="Arial" w:cs="Arial"/>
           <w:spacing w:val="4"/>
           <w:shd w:val="clear" w:color="auto" w:fill="FCFCFC"/>
         </w:rPr>
-        <w:t xml:space="preserve">, P., </w:t>
-      </w:r>
-      <w:proofErr w:type="spellStart"/>
+        <w:t>Salomoni</w:t>
+      </w:r>
+      <w:proofErr w:type="spellEnd"/>
       <w:r>
         <w:rPr>
           <w:rFonts w:ascii="Arial" w:hAnsi="Arial" w:cs="Arial"/>
           <w:spacing w:val="4"/>
           <w:shd w:val="clear" w:color="auto" w:fill="FCFCFC"/>
         </w:rPr>
-        <w:t>Prandi</w:t>
-      </w:r>
-      <w:proofErr w:type="spellEnd"/>
+        <w:t xml:space="preserve">, </w:t>
+      </w:r>
       <w:r>
         <w:rPr>
           <w:rFonts w:ascii="Arial" w:hAnsi="Arial" w:cs="Arial"/>
           <w:spacing w:val="4"/>
           <w:shd w:val="clear" w:color="auto" w:fill="FCFCFC"/>
         </w:rPr>
-        <w:t xml:space="preserve">, C., </w:t>
+        <w:t xml:space="preserve">C. </w:t>
       </w:r>
       <w:proofErr w:type="spellStart"/>
       <w:r>
@@ -14788,7 +15463,7 @@
           <w:spacing w:val="4"/>
           <w:shd w:val="clear" w:color="auto" w:fill="FCFCFC"/>
         </w:rPr>
-        <w:t>Roccetti</w:t>
+        <w:t>Prandi</w:t>
       </w:r>
       <w:proofErr w:type="spellEnd"/>
       <w:r>
@@ -14797,7 +15472,41 @@
           <w:spacing w:val="4"/>
           <w:shd w:val="clear" w:color="auto" w:fill="FCFCFC"/>
         </w:rPr>
-        <w:t xml:space="preserve">, M. et al. J Multimodal </w:t>
+        <w:t xml:space="preserve">, </w:t>
+      </w:r>
+      <w:r>
+        <w:rPr>
+          <w:rFonts w:ascii="Arial" w:hAnsi="Arial" w:cs="Arial"/>
+          <w:spacing w:val="4"/>
+          <w:shd w:val="clear" w:color="auto" w:fill="FCFCFC"/>
+        </w:rPr>
+        <w:t>M.</w:t>
+      </w:r>
+      <w:r>
+        <w:rPr>
+          <w:rFonts w:ascii="Arial" w:hAnsi="Arial" w:cs="Arial"/>
+          <w:spacing w:val="4"/>
+          <w:shd w:val="clear" w:color="auto" w:fill="FCFCFC"/>
+        </w:rPr>
+        <w:t xml:space="preserve"> </w:t>
+      </w:r>
+      <w:proofErr w:type="spellStart"/>
+      <w:r>
+        <w:rPr>
+          <w:rFonts w:ascii="Arial" w:hAnsi="Arial" w:cs="Arial"/>
+          <w:spacing w:val="4"/>
+          <w:shd w:val="clear" w:color="auto" w:fill="FCFCFC"/>
+        </w:rPr>
+        <w:t>Roccetti</w:t>
+      </w:r>
+      <w:proofErr w:type="spellEnd"/>
+      <w:r>
+        <w:rPr>
+          <w:rFonts w:ascii="Arial" w:hAnsi="Arial" w:cs="Arial"/>
+          <w:spacing w:val="4"/>
+          <w:shd w:val="clear" w:color="auto" w:fill="FCFCFC"/>
+        </w:rPr>
+        <w:t xml:space="preserve"> et al. J Multimodal </w:t>
       </w:r>
       <w:proofErr w:type="spellStart"/>
       <w:r>
@@ -15148,8 +15857,9 @@
         <w:spacing w:line="360" w:lineRule="auto"/>
         <w:jc w:val="both"/>
         <w:rPr>
-          <w:rFonts w:ascii="Arial" w:hAnsi="Arial" w:cs="Arial"/>
-          <w:shd w:val="clear" w:color="auto" w:fill="FFFFFF"/>
+          <w:color w:val="000000"/>
+          <w:sz w:val="27"/>
+          <w:szCs w:val="27"/>
         </w:rPr>
       </w:pPr>
     </w:p>
@@ -15159,12 +15869,678 @@
         <w:spacing w:line="360" w:lineRule="auto"/>
         <w:jc w:val="both"/>
         <w:rPr>
+          <w:color w:val="000000"/>
+          <w:sz w:val="27"/>
+          <w:szCs w:val="27"/>
+        </w:rPr>
+      </w:pPr>
+      <w:r>
+        <w:rPr>
+          <w:rFonts w:ascii="Helvetica" w:hAnsi="Helvetica"/>
+          <w:color w:val="333333"/>
+          <w:spacing w:val="4"/>
+          <w:sz w:val="21"/>
+          <w:szCs w:val="21"/>
+          <w:shd w:val="clear" w:color="auto" w:fill="FCFCFC"/>
+        </w:rPr>
+        <w:lastRenderedPageBreak/>
+        <w:t xml:space="preserve">B. </w:t>
+      </w:r>
+      <w:r>
+        <w:rPr>
+          <w:rFonts w:ascii="Helvetica" w:hAnsi="Helvetica"/>
+          <w:color w:val="333333"/>
+          <w:spacing w:val="4"/>
+          <w:sz w:val="21"/>
+          <w:szCs w:val="21"/>
+          <w:shd w:val="clear" w:color="auto" w:fill="FCFCFC"/>
+        </w:rPr>
+        <w:t>Sanders,</w:t>
+      </w:r>
+      <w:r>
+        <w:rPr>
+          <w:rFonts w:ascii="Helvetica" w:hAnsi="Helvetica"/>
+          <w:color w:val="333333"/>
+          <w:spacing w:val="4"/>
+          <w:sz w:val="21"/>
+          <w:szCs w:val="21"/>
+          <w:shd w:val="clear" w:color="auto" w:fill="FCFCFC"/>
+        </w:rPr>
+        <w:t xml:space="preserve"> </w:t>
+      </w:r>
+      <w:r>
+        <w:rPr>
+          <w:rFonts w:ascii="Helvetica" w:hAnsi="Helvetica"/>
+          <w:color w:val="333333"/>
+          <w:spacing w:val="4"/>
+          <w:sz w:val="21"/>
+          <w:szCs w:val="21"/>
+          <w:shd w:val="clear" w:color="auto" w:fill="FCFCFC"/>
+        </w:rPr>
+        <w:t>D.</w:t>
+      </w:r>
+      <w:r>
+        <w:rPr>
+          <w:rFonts w:ascii="Helvetica" w:hAnsi="Helvetica"/>
+          <w:color w:val="333333"/>
+          <w:spacing w:val="4"/>
+          <w:sz w:val="21"/>
+          <w:szCs w:val="21"/>
+          <w:shd w:val="clear" w:color="auto" w:fill="FCFCFC"/>
+        </w:rPr>
+        <w:t xml:space="preserve"> </w:t>
+      </w:r>
+      <w:proofErr w:type="spellStart"/>
+      <w:r>
+        <w:rPr>
+          <w:rFonts w:ascii="Helvetica" w:hAnsi="Helvetica"/>
+          <w:color w:val="333333"/>
+          <w:spacing w:val="4"/>
+          <w:sz w:val="21"/>
+          <w:szCs w:val="21"/>
+          <w:shd w:val="clear" w:color="auto" w:fill="FCFCFC"/>
+        </w:rPr>
+        <w:t>Vincenzi</w:t>
+      </w:r>
+      <w:proofErr w:type="spellEnd"/>
+      <w:r>
+        <w:rPr>
+          <w:rFonts w:ascii="Helvetica" w:hAnsi="Helvetica"/>
+          <w:color w:val="333333"/>
+          <w:spacing w:val="4"/>
+          <w:sz w:val="21"/>
+          <w:szCs w:val="21"/>
+          <w:shd w:val="clear" w:color="auto" w:fill="FCFCFC"/>
+        </w:rPr>
+        <w:t>,</w:t>
+      </w:r>
+      <w:r>
+        <w:rPr>
+          <w:rFonts w:ascii="Helvetica" w:hAnsi="Helvetica"/>
+          <w:color w:val="333333"/>
+          <w:spacing w:val="4"/>
+          <w:sz w:val="21"/>
+          <w:szCs w:val="21"/>
+          <w:shd w:val="clear" w:color="auto" w:fill="FCFCFC"/>
+        </w:rPr>
+        <w:t xml:space="preserve"> Y.</w:t>
+      </w:r>
+      <w:r>
+        <w:rPr>
+          <w:rFonts w:ascii="Helvetica" w:hAnsi="Helvetica"/>
+          <w:color w:val="333333"/>
+          <w:spacing w:val="4"/>
+          <w:sz w:val="21"/>
+          <w:szCs w:val="21"/>
+          <w:shd w:val="clear" w:color="auto" w:fill="FCFCFC"/>
+        </w:rPr>
+        <w:t xml:space="preserve"> Shen (2017) </w:t>
+      </w:r>
+      <w:proofErr w:type="spellStart"/>
+      <w:r>
+        <w:rPr>
+          <w:rFonts w:ascii="Helvetica" w:hAnsi="Helvetica"/>
+          <w:color w:val="333333"/>
+          <w:spacing w:val="4"/>
+          <w:sz w:val="21"/>
+          <w:szCs w:val="21"/>
+          <w:shd w:val="clear" w:color="auto" w:fill="FCFCFC"/>
+        </w:rPr>
+        <w:t>Scale</w:t>
+      </w:r>
+      <w:proofErr w:type="spellEnd"/>
+      <w:r>
+        <w:rPr>
+          <w:rFonts w:ascii="Helvetica" w:hAnsi="Helvetica"/>
+          <w:color w:val="333333"/>
+          <w:spacing w:val="4"/>
+          <w:sz w:val="21"/>
+          <w:szCs w:val="21"/>
+          <w:shd w:val="clear" w:color="auto" w:fill="FCFCFC"/>
+        </w:rPr>
+        <w:t xml:space="preserve"> and </w:t>
+      </w:r>
+      <w:proofErr w:type="spellStart"/>
+      <w:r>
+        <w:rPr>
+          <w:rFonts w:ascii="Helvetica" w:hAnsi="Helvetica"/>
+          <w:color w:val="333333"/>
+          <w:spacing w:val="4"/>
+          <w:sz w:val="21"/>
+          <w:szCs w:val="21"/>
+          <w:shd w:val="clear" w:color="auto" w:fill="FCFCFC"/>
+        </w:rPr>
+        <w:t>Spatial</w:t>
+      </w:r>
+      <w:proofErr w:type="spellEnd"/>
+      <w:r>
+        <w:rPr>
+          <w:rFonts w:ascii="Helvetica" w:hAnsi="Helvetica"/>
+          <w:color w:val="333333"/>
+          <w:spacing w:val="4"/>
+          <w:sz w:val="21"/>
+          <w:szCs w:val="21"/>
+          <w:shd w:val="clear" w:color="auto" w:fill="FCFCFC"/>
+        </w:rPr>
+        <w:t xml:space="preserve"> </w:t>
+      </w:r>
+      <w:proofErr w:type="spellStart"/>
+      <w:r>
+        <w:rPr>
+          <w:rFonts w:ascii="Helvetica" w:hAnsi="Helvetica"/>
+          <w:color w:val="333333"/>
+          <w:spacing w:val="4"/>
+          <w:sz w:val="21"/>
+          <w:szCs w:val="21"/>
+          <w:shd w:val="clear" w:color="auto" w:fill="FCFCFC"/>
+        </w:rPr>
+        <w:t>Resolution</w:t>
+      </w:r>
+      <w:proofErr w:type="spellEnd"/>
+      <w:r>
+        <w:rPr>
+          <w:rFonts w:ascii="Helvetica" w:hAnsi="Helvetica"/>
+          <w:color w:val="333333"/>
+          <w:spacing w:val="4"/>
+          <w:sz w:val="21"/>
+          <w:szCs w:val="21"/>
+          <w:shd w:val="clear" w:color="auto" w:fill="FCFCFC"/>
+        </w:rPr>
+        <w:t xml:space="preserve"> </w:t>
+      </w:r>
+      <w:proofErr w:type="spellStart"/>
+      <w:r>
+        <w:rPr>
+          <w:rFonts w:ascii="Helvetica" w:hAnsi="Helvetica"/>
+          <w:color w:val="333333"/>
+          <w:spacing w:val="4"/>
+          <w:sz w:val="21"/>
+          <w:szCs w:val="21"/>
+          <w:shd w:val="clear" w:color="auto" w:fill="FCFCFC"/>
+        </w:rPr>
+        <w:t>Guidelines</w:t>
+      </w:r>
+      <w:proofErr w:type="spellEnd"/>
+      <w:r>
+        <w:rPr>
+          <w:rFonts w:ascii="Helvetica" w:hAnsi="Helvetica"/>
+          <w:color w:val="333333"/>
+          <w:spacing w:val="4"/>
+          <w:sz w:val="21"/>
+          <w:szCs w:val="21"/>
+          <w:shd w:val="clear" w:color="auto" w:fill="FCFCFC"/>
+        </w:rPr>
+        <w:t xml:space="preserve"> </w:t>
+      </w:r>
+      <w:proofErr w:type="spellStart"/>
+      <w:r>
+        <w:rPr>
+          <w:rFonts w:ascii="Helvetica" w:hAnsi="Helvetica"/>
+          <w:color w:val="333333"/>
+          <w:spacing w:val="4"/>
+          <w:sz w:val="21"/>
+          <w:szCs w:val="21"/>
+          <w:shd w:val="clear" w:color="auto" w:fill="FCFCFC"/>
+        </w:rPr>
+        <w:t>for</w:t>
+      </w:r>
+      <w:proofErr w:type="spellEnd"/>
+      <w:r>
+        <w:rPr>
+          <w:rFonts w:ascii="Helvetica" w:hAnsi="Helvetica"/>
+          <w:color w:val="333333"/>
+          <w:spacing w:val="4"/>
+          <w:sz w:val="21"/>
+          <w:szCs w:val="21"/>
+          <w:shd w:val="clear" w:color="auto" w:fill="FCFCFC"/>
+        </w:rPr>
+        <w:t xml:space="preserve"> </w:t>
+      </w:r>
+      <w:proofErr w:type="spellStart"/>
+      <w:r>
+        <w:rPr>
+          <w:rFonts w:ascii="Helvetica" w:hAnsi="Helvetica"/>
+          <w:color w:val="333333"/>
+          <w:spacing w:val="4"/>
+          <w:sz w:val="21"/>
+          <w:szCs w:val="21"/>
+          <w:shd w:val="clear" w:color="auto" w:fill="FCFCFC"/>
+        </w:rPr>
+        <w:t>the</w:t>
+      </w:r>
+      <w:proofErr w:type="spellEnd"/>
+      <w:r>
+        <w:rPr>
+          <w:rFonts w:ascii="Helvetica" w:hAnsi="Helvetica"/>
+          <w:color w:val="333333"/>
+          <w:spacing w:val="4"/>
+          <w:sz w:val="21"/>
+          <w:szCs w:val="21"/>
+          <w:shd w:val="clear" w:color="auto" w:fill="FCFCFC"/>
+        </w:rPr>
+        <w:t xml:space="preserve"> </w:t>
+      </w:r>
+      <w:proofErr w:type="spellStart"/>
+      <w:r>
+        <w:rPr>
+          <w:rFonts w:ascii="Helvetica" w:hAnsi="Helvetica"/>
+          <w:color w:val="333333"/>
+          <w:spacing w:val="4"/>
+          <w:sz w:val="21"/>
+          <w:szCs w:val="21"/>
+          <w:shd w:val="clear" w:color="auto" w:fill="FCFCFC"/>
+        </w:rPr>
+        <w:t>Design</w:t>
+      </w:r>
+      <w:proofErr w:type="spellEnd"/>
+      <w:r>
+        <w:rPr>
+          <w:rFonts w:ascii="Helvetica" w:hAnsi="Helvetica"/>
+          <w:color w:val="333333"/>
+          <w:spacing w:val="4"/>
+          <w:sz w:val="21"/>
+          <w:szCs w:val="21"/>
+          <w:shd w:val="clear" w:color="auto" w:fill="FCFCFC"/>
+        </w:rPr>
+        <w:t xml:space="preserve"> of Virtual </w:t>
+      </w:r>
+      <w:proofErr w:type="spellStart"/>
+      <w:r>
+        <w:rPr>
+          <w:rFonts w:ascii="Helvetica" w:hAnsi="Helvetica"/>
+          <w:color w:val="333333"/>
+          <w:spacing w:val="4"/>
+          <w:sz w:val="21"/>
+          <w:szCs w:val="21"/>
+          <w:shd w:val="clear" w:color="auto" w:fill="FCFCFC"/>
+        </w:rPr>
+        <w:t>Engineering</w:t>
+      </w:r>
+      <w:proofErr w:type="spellEnd"/>
+      <w:r>
+        <w:rPr>
+          <w:rFonts w:ascii="Helvetica" w:hAnsi="Helvetica"/>
+          <w:color w:val="333333"/>
+          <w:spacing w:val="4"/>
+          <w:sz w:val="21"/>
+          <w:szCs w:val="21"/>
+          <w:shd w:val="clear" w:color="auto" w:fill="FCFCFC"/>
+        </w:rPr>
+        <w:t xml:space="preserve"> </w:t>
+      </w:r>
+      <w:proofErr w:type="spellStart"/>
+      <w:r>
+        <w:rPr>
+          <w:rFonts w:ascii="Helvetica" w:hAnsi="Helvetica"/>
+          <w:color w:val="333333"/>
+          <w:spacing w:val="4"/>
+          <w:sz w:val="21"/>
+          <w:szCs w:val="21"/>
+          <w:shd w:val="clear" w:color="auto" w:fill="FCFCFC"/>
+        </w:rPr>
+        <w:t>Laboratories</w:t>
+      </w:r>
+      <w:proofErr w:type="spellEnd"/>
+      <w:r>
+        <w:rPr>
+          <w:rFonts w:ascii="Helvetica" w:hAnsi="Helvetica"/>
+          <w:color w:val="333333"/>
+          <w:spacing w:val="4"/>
+          <w:sz w:val="21"/>
+          <w:szCs w:val="21"/>
+          <w:shd w:val="clear" w:color="auto" w:fill="FCFCFC"/>
+        </w:rPr>
+        <w:t xml:space="preserve">. In: </w:t>
+      </w:r>
+      <w:proofErr w:type="spellStart"/>
+      <w:r>
+        <w:rPr>
+          <w:rFonts w:ascii="Helvetica" w:hAnsi="Helvetica"/>
+          <w:color w:val="333333"/>
+          <w:spacing w:val="4"/>
+          <w:sz w:val="21"/>
+          <w:szCs w:val="21"/>
+          <w:shd w:val="clear" w:color="auto" w:fill="FCFCFC"/>
+        </w:rPr>
+        <w:t>Kantola</w:t>
+      </w:r>
+      <w:proofErr w:type="spellEnd"/>
+      <w:r>
+        <w:rPr>
+          <w:rFonts w:ascii="Helvetica" w:hAnsi="Helvetica"/>
+          <w:color w:val="333333"/>
+          <w:spacing w:val="4"/>
+          <w:sz w:val="21"/>
+          <w:szCs w:val="21"/>
+          <w:shd w:val="clear" w:color="auto" w:fill="FCFCFC"/>
+        </w:rPr>
+        <w:t xml:space="preserve"> J., </w:t>
+      </w:r>
+      <w:proofErr w:type="spellStart"/>
+      <w:r>
+        <w:rPr>
+          <w:rFonts w:ascii="Helvetica" w:hAnsi="Helvetica"/>
+          <w:color w:val="333333"/>
+          <w:spacing w:val="4"/>
+          <w:sz w:val="21"/>
+          <w:szCs w:val="21"/>
+          <w:shd w:val="clear" w:color="auto" w:fill="FCFCFC"/>
+        </w:rPr>
+        <w:t>Barath</w:t>
+      </w:r>
+      <w:proofErr w:type="spellEnd"/>
+      <w:r>
+        <w:rPr>
+          <w:rFonts w:ascii="Helvetica" w:hAnsi="Helvetica"/>
+          <w:color w:val="333333"/>
+          <w:spacing w:val="4"/>
+          <w:sz w:val="21"/>
+          <w:szCs w:val="21"/>
+          <w:shd w:val="clear" w:color="auto" w:fill="FCFCFC"/>
+        </w:rPr>
+        <w:t xml:space="preserve"> T., </w:t>
+      </w:r>
+      <w:proofErr w:type="spellStart"/>
+      <w:r>
+        <w:rPr>
+          <w:rFonts w:ascii="Helvetica" w:hAnsi="Helvetica"/>
+          <w:color w:val="333333"/>
+          <w:spacing w:val="4"/>
+          <w:sz w:val="21"/>
+          <w:szCs w:val="21"/>
+          <w:shd w:val="clear" w:color="auto" w:fill="FCFCFC"/>
+        </w:rPr>
+        <w:t>Nazir</w:t>
+      </w:r>
+      <w:proofErr w:type="spellEnd"/>
+      <w:r>
+        <w:rPr>
+          <w:rFonts w:ascii="Helvetica" w:hAnsi="Helvetica"/>
+          <w:color w:val="333333"/>
+          <w:spacing w:val="4"/>
+          <w:sz w:val="21"/>
+          <w:szCs w:val="21"/>
+          <w:shd w:val="clear" w:color="auto" w:fill="FCFCFC"/>
+        </w:rPr>
+        <w:t xml:space="preserve"> S., </w:t>
+      </w:r>
+      <w:proofErr w:type="spellStart"/>
+      <w:r>
+        <w:rPr>
+          <w:rFonts w:ascii="Helvetica" w:hAnsi="Helvetica"/>
+          <w:color w:val="333333"/>
+          <w:spacing w:val="4"/>
+          <w:sz w:val="21"/>
+          <w:szCs w:val="21"/>
+          <w:shd w:val="clear" w:color="auto" w:fill="FCFCFC"/>
+        </w:rPr>
+        <w:t>Andre</w:t>
+      </w:r>
+      <w:proofErr w:type="spellEnd"/>
+      <w:r>
+        <w:rPr>
+          <w:rFonts w:ascii="Helvetica" w:hAnsi="Helvetica"/>
+          <w:color w:val="333333"/>
+          <w:spacing w:val="4"/>
+          <w:sz w:val="21"/>
+          <w:szCs w:val="21"/>
+          <w:shd w:val="clear" w:color="auto" w:fill="FCFCFC"/>
+        </w:rPr>
+        <w:t xml:space="preserve"> T. (</w:t>
+      </w:r>
+      <w:proofErr w:type="spellStart"/>
+      <w:r>
+        <w:rPr>
+          <w:rFonts w:ascii="Helvetica" w:hAnsi="Helvetica"/>
+          <w:color w:val="333333"/>
+          <w:spacing w:val="4"/>
+          <w:sz w:val="21"/>
+          <w:szCs w:val="21"/>
+          <w:shd w:val="clear" w:color="auto" w:fill="FCFCFC"/>
+        </w:rPr>
+        <w:t>eds</w:t>
+      </w:r>
+      <w:proofErr w:type="spellEnd"/>
+      <w:r>
+        <w:rPr>
+          <w:rFonts w:ascii="Helvetica" w:hAnsi="Helvetica"/>
+          <w:color w:val="333333"/>
+          <w:spacing w:val="4"/>
+          <w:sz w:val="21"/>
+          <w:szCs w:val="21"/>
+          <w:shd w:val="clear" w:color="auto" w:fill="FCFCFC"/>
+        </w:rPr>
+        <w:t xml:space="preserve">) </w:t>
+      </w:r>
+      <w:proofErr w:type="spellStart"/>
+      <w:r>
+        <w:rPr>
+          <w:rFonts w:ascii="Helvetica" w:hAnsi="Helvetica"/>
+          <w:color w:val="333333"/>
+          <w:spacing w:val="4"/>
+          <w:sz w:val="21"/>
+          <w:szCs w:val="21"/>
+          <w:shd w:val="clear" w:color="auto" w:fill="FCFCFC"/>
+        </w:rPr>
+        <w:t>Advances</w:t>
+      </w:r>
+      <w:proofErr w:type="spellEnd"/>
+      <w:r>
+        <w:rPr>
+          <w:rFonts w:ascii="Helvetica" w:hAnsi="Helvetica"/>
+          <w:color w:val="333333"/>
+          <w:spacing w:val="4"/>
+          <w:sz w:val="21"/>
+          <w:szCs w:val="21"/>
+          <w:shd w:val="clear" w:color="auto" w:fill="FCFCFC"/>
+        </w:rPr>
+        <w:t xml:space="preserve"> in Human </w:t>
+      </w:r>
+      <w:proofErr w:type="spellStart"/>
+      <w:r>
+        <w:rPr>
+          <w:rFonts w:ascii="Helvetica" w:hAnsi="Helvetica"/>
+          <w:color w:val="333333"/>
+          <w:spacing w:val="4"/>
+          <w:sz w:val="21"/>
+          <w:szCs w:val="21"/>
+          <w:shd w:val="clear" w:color="auto" w:fill="FCFCFC"/>
+        </w:rPr>
+        <w:t>Factors</w:t>
+      </w:r>
+      <w:proofErr w:type="spellEnd"/>
+      <w:r>
+        <w:rPr>
+          <w:rFonts w:ascii="Helvetica" w:hAnsi="Helvetica"/>
+          <w:color w:val="333333"/>
+          <w:spacing w:val="4"/>
+          <w:sz w:val="21"/>
+          <w:szCs w:val="21"/>
+          <w:shd w:val="clear" w:color="auto" w:fill="FCFCFC"/>
+        </w:rPr>
+        <w:t xml:space="preserve">, Business Management, Training and </w:t>
+      </w:r>
+      <w:proofErr w:type="spellStart"/>
+      <w:r>
+        <w:rPr>
+          <w:rFonts w:ascii="Helvetica" w:hAnsi="Helvetica"/>
+          <w:color w:val="333333"/>
+          <w:spacing w:val="4"/>
+          <w:sz w:val="21"/>
+          <w:szCs w:val="21"/>
+          <w:shd w:val="clear" w:color="auto" w:fill="FCFCFC"/>
+        </w:rPr>
+        <w:t>Education</w:t>
+      </w:r>
+      <w:proofErr w:type="spellEnd"/>
+      <w:r>
+        <w:rPr>
+          <w:rFonts w:ascii="Helvetica" w:hAnsi="Helvetica"/>
+          <w:color w:val="333333"/>
+          <w:spacing w:val="4"/>
+          <w:sz w:val="21"/>
+          <w:szCs w:val="21"/>
+          <w:shd w:val="clear" w:color="auto" w:fill="FCFCFC"/>
+        </w:rPr>
+        <w:t xml:space="preserve">. </w:t>
+      </w:r>
+      <w:proofErr w:type="spellStart"/>
+      <w:r>
+        <w:rPr>
+          <w:rFonts w:ascii="Helvetica" w:hAnsi="Helvetica"/>
+          <w:color w:val="333333"/>
+          <w:spacing w:val="4"/>
+          <w:sz w:val="21"/>
+          <w:szCs w:val="21"/>
+          <w:shd w:val="clear" w:color="auto" w:fill="FCFCFC"/>
+        </w:rPr>
+        <w:t>Advances</w:t>
+      </w:r>
+      <w:proofErr w:type="spellEnd"/>
+      <w:r>
+        <w:rPr>
+          <w:rFonts w:ascii="Helvetica" w:hAnsi="Helvetica"/>
+          <w:color w:val="333333"/>
+          <w:spacing w:val="4"/>
+          <w:sz w:val="21"/>
+          <w:szCs w:val="21"/>
+          <w:shd w:val="clear" w:color="auto" w:fill="FCFCFC"/>
+        </w:rPr>
+        <w:t xml:space="preserve"> in </w:t>
+      </w:r>
+      <w:proofErr w:type="spellStart"/>
+      <w:r>
+        <w:rPr>
+          <w:rFonts w:ascii="Helvetica" w:hAnsi="Helvetica"/>
+          <w:color w:val="333333"/>
+          <w:spacing w:val="4"/>
+          <w:sz w:val="21"/>
+          <w:szCs w:val="21"/>
+          <w:shd w:val="clear" w:color="auto" w:fill="FCFCFC"/>
+        </w:rPr>
+        <w:t>Intelligent</w:t>
+      </w:r>
+      <w:proofErr w:type="spellEnd"/>
+      <w:r>
+        <w:rPr>
+          <w:rFonts w:ascii="Helvetica" w:hAnsi="Helvetica"/>
+          <w:color w:val="333333"/>
+          <w:spacing w:val="4"/>
+          <w:sz w:val="21"/>
+          <w:szCs w:val="21"/>
+          <w:shd w:val="clear" w:color="auto" w:fill="FCFCFC"/>
+        </w:rPr>
+        <w:t xml:space="preserve"> </w:t>
+      </w:r>
+      <w:proofErr w:type="spellStart"/>
+      <w:r>
+        <w:rPr>
+          <w:rFonts w:ascii="Helvetica" w:hAnsi="Helvetica"/>
+          <w:color w:val="333333"/>
+          <w:spacing w:val="4"/>
+          <w:sz w:val="21"/>
+          <w:szCs w:val="21"/>
+          <w:shd w:val="clear" w:color="auto" w:fill="FCFCFC"/>
+        </w:rPr>
+        <w:t>Systems</w:t>
+      </w:r>
+      <w:proofErr w:type="spellEnd"/>
+      <w:r>
+        <w:rPr>
+          <w:rFonts w:ascii="Helvetica" w:hAnsi="Helvetica"/>
+          <w:color w:val="333333"/>
+          <w:spacing w:val="4"/>
+          <w:sz w:val="21"/>
+          <w:szCs w:val="21"/>
+          <w:shd w:val="clear" w:color="auto" w:fill="FCFCFC"/>
+        </w:rPr>
+        <w:t xml:space="preserve"> and Computing, </w:t>
+      </w:r>
+      <w:proofErr w:type="spellStart"/>
+      <w:r>
+        <w:rPr>
+          <w:rFonts w:ascii="Helvetica" w:hAnsi="Helvetica"/>
+          <w:color w:val="333333"/>
+          <w:spacing w:val="4"/>
+          <w:sz w:val="21"/>
+          <w:szCs w:val="21"/>
+          <w:shd w:val="clear" w:color="auto" w:fill="FCFCFC"/>
+        </w:rPr>
+        <w:t>vol</w:t>
+      </w:r>
+      <w:proofErr w:type="spellEnd"/>
+      <w:r>
+        <w:rPr>
+          <w:rFonts w:ascii="Helvetica" w:hAnsi="Helvetica"/>
+          <w:color w:val="333333"/>
+          <w:spacing w:val="4"/>
+          <w:sz w:val="21"/>
+          <w:szCs w:val="21"/>
+          <w:shd w:val="clear" w:color="auto" w:fill="FCFCFC"/>
+        </w:rPr>
+        <w:t xml:space="preserve"> 498. </w:t>
+      </w:r>
+      <w:proofErr w:type="spellStart"/>
+      <w:r>
+        <w:rPr>
+          <w:rFonts w:ascii="Helvetica" w:hAnsi="Helvetica"/>
+          <w:color w:val="333333"/>
+          <w:spacing w:val="4"/>
+          <w:sz w:val="21"/>
+          <w:szCs w:val="21"/>
+          <w:shd w:val="clear" w:color="auto" w:fill="FCFCFC"/>
+        </w:rPr>
+        <w:t>Springer</w:t>
+      </w:r>
+      <w:proofErr w:type="spellEnd"/>
+      <w:r>
+        <w:rPr>
+          <w:rFonts w:ascii="Helvetica" w:hAnsi="Helvetica"/>
+          <w:color w:val="333333"/>
+          <w:spacing w:val="4"/>
+          <w:sz w:val="21"/>
+          <w:szCs w:val="21"/>
+          <w:shd w:val="clear" w:color="auto" w:fill="FCFCFC"/>
+        </w:rPr>
+        <w:t xml:space="preserve">, </w:t>
+      </w:r>
+      <w:proofErr w:type="spellStart"/>
+      <w:r>
+        <w:rPr>
+          <w:rFonts w:ascii="Helvetica" w:hAnsi="Helvetica"/>
+          <w:color w:val="333333"/>
+          <w:spacing w:val="4"/>
+          <w:sz w:val="21"/>
+          <w:szCs w:val="21"/>
+          <w:shd w:val="clear" w:color="auto" w:fill="FCFCFC"/>
+        </w:rPr>
+        <w:t>Cham</w:t>
+      </w:r>
+      <w:proofErr w:type="spellEnd"/>
+    </w:p>
+    <w:p>
+      <w:pPr>
+        <w:pStyle w:val="Normal1"/>
+        <w:spacing w:line="360" w:lineRule="auto"/>
+        <w:jc w:val="both"/>
+        <w:rPr>
+          <w:rFonts w:ascii="Arial" w:hAnsi="Arial" w:cs="Arial"/>
+          <w:shd w:val="clear" w:color="auto" w:fill="FFFFFF"/>
+        </w:rPr>
+      </w:pPr>
+    </w:p>
+    <w:p>
+      <w:pPr>
+        <w:pStyle w:val="Normal1"/>
+        <w:spacing w:line="360" w:lineRule="auto"/>
+        <w:jc w:val="both"/>
+        <w:rPr>
           <w:rFonts w:ascii="Arial" w:hAnsi="Arial" w:cs="Arial"/>
           <w:color w:val="212332"/>
           <w:shd w:val="clear" w:color="auto" w:fill="FFFFFF"/>
         </w:rPr>
       </w:pPr>
-      <w:hyperlink r:id="rId16" w:history="1">
+      <w:hyperlink r:id="rId17" w:history="1">
         <w:r>
           <w:rPr>
             <w:rStyle w:val="Hipervnculo"/>
@@ -15198,7 +16574,7 @@
           <w:shd w:val="clear" w:color="auto" w:fill="FFFFFF"/>
         </w:rPr>
       </w:pPr>
-      <w:hyperlink r:id="rId17" w:history="1">
+      <w:hyperlink r:id="rId18" w:history="1">
         <w:r>
           <w:rPr>
             <w:rStyle w:val="Hipervnculo"/>
@@ -15232,7 +16608,7 @@
           <w:shd w:val="clear" w:color="auto" w:fill="FFFFFF"/>
         </w:rPr>
       </w:pPr>
-      <w:hyperlink r:id="rId18" w:history="1">
+      <w:hyperlink r:id="rId19" w:history="1">
         <w:r>
           <w:rPr>
             <w:rStyle w:val="Hipervnculo"/>
@@ -15266,7 +16642,7 @@
           <w:shd w:val="clear" w:color="auto" w:fill="FFFFFF"/>
         </w:rPr>
       </w:pPr>
-      <w:hyperlink r:id="rId19" w:history="1">
+      <w:hyperlink r:id="rId20" w:history="1">
         <w:r>
           <w:rPr>
             <w:rStyle w:val="Hipervnculo"/>
@@ -15300,7 +16676,7 @@
           <w:shd w:val="clear" w:color="auto" w:fill="FFFFFF"/>
         </w:rPr>
       </w:pPr>
-      <w:hyperlink r:id="rId20" w:history="1">
+      <w:hyperlink r:id="rId21" w:history="1">
         <w:r>
           <w:rPr>
             <w:rStyle w:val="Hipervnculo"/>
@@ -15334,7 +16710,7 @@
           <w:shd w:val="clear" w:color="auto" w:fill="FFFFFF"/>
         </w:rPr>
       </w:pPr>
-      <w:hyperlink r:id="rId21" w:history="1">
+      <w:hyperlink r:id="rId22" w:history="1">
         <w:r>
           <w:rPr>
             <w:rStyle w:val="Hipervnculo"/>
@@ -15368,7 +16744,7 @@
           <w:shd w:val="clear" w:color="auto" w:fill="FFFFFF"/>
         </w:rPr>
       </w:pPr>
-      <w:hyperlink r:id="rId22" w:history="1">
+      <w:hyperlink r:id="rId23" w:history="1">
         <w:r>
           <w:rPr>
             <w:rStyle w:val="Hipervnculo"/>
@@ -15402,7 +16778,7 @@
           <w:shd w:val="clear" w:color="auto" w:fill="FFFFFF"/>
         </w:rPr>
       </w:pPr>
-      <w:hyperlink r:id="rId23" w:history="1">
+      <w:hyperlink r:id="rId24" w:history="1">
         <w:r>
           <w:rPr>
             <w:rStyle w:val="Hipervnculo"/>
@@ -15494,7 +16870,15 @@
           <w:rFonts w:ascii="Arial" w:hAnsi="Arial" w:cs="Arial"/>
           <w:sz w:val="24"/>
         </w:rPr>
-        <w:t xml:space="preserve">Una forma de lograr un grado de inmersión superior sería integrar las propias manos (o incluso los antebrazos) del usuario en la realidad virtual. Para ello se tendrán que reconstruir las manos del usuario empleando métodos como Kinect </w:t>
+        <w:t xml:space="preserve">Una forma de lograr un grado de inmersión superior sería integrar las propias manos (o incluso los antebrazos) </w:t>
+      </w:r>
+      <w:r>
+        <w:rPr>
+          <w:rFonts w:ascii="Arial" w:hAnsi="Arial" w:cs="Arial"/>
+          <w:sz w:val="24"/>
+        </w:rPr>
+        <w:lastRenderedPageBreak/>
+        <w:t xml:space="preserve">del usuario en la realidad virtual. Para ello se tendrán que reconstruir las manos del usuario empleando métodos como Kinect </w:t>
       </w:r>
       <w:proofErr w:type="spellStart"/>
       <w:r>
@@ -15510,15 +16894,7 @@
           <w:rFonts w:ascii="Arial" w:hAnsi="Arial" w:cs="Arial"/>
           <w:sz w:val="24"/>
         </w:rPr>
-        <w:t xml:space="preserve"> u otros algoritmos de registro convencionales con el objetivo de crear una malla offline texturizado. Adicionalmente, tendrá que definirse el esqueleto o rigging de las articulaciones e </w:t>
-      </w:r>
-      <w:r>
-        <w:rPr>
-          <w:rFonts w:ascii="Arial" w:hAnsi="Arial" w:cs="Arial"/>
-          <w:sz w:val="24"/>
-        </w:rPr>
-        <w:lastRenderedPageBreak/>
-        <w:t>integrar todo ello en el entorno Unity sobre las articulaciones proporcionadas por Leap Motion.</w:t>
+        <w:t xml:space="preserve"> u otros algoritmos de registro convencionales con el objetivo de crear una malla offline texturizado. Adicionalmente, tendrá que definirse el esqueleto o rigging de las articulaciones e integrar todo ello en el entorno Unity sobre las articulaciones proporcionadas por Leap Motion.</w:t>
       </w:r>
     </w:p>
     <w:p>
@@ -15821,7 +17197,7 @@
         </w:rPr>
         <w:t> </w:t>
       </w:r>
-      <w:hyperlink r:id="rId24" w:history="1">
+      <w:hyperlink r:id="rId25" w:history="1">
         <w:r>
           <w:rPr>
             <w:rStyle w:val="Hipervnculo"/>
@@ -16030,7 +17406,15 @@
           <w:rFonts w:ascii="Arial" w:hAnsi="Arial" w:cs="Arial"/>
           <w:color w:val="222222"/>
         </w:rPr>
-        <w:t>Esto es visto como una forma antinatural de trabajo que obliga a las personas a adaptarse a las exigencias de la tecnología en lugar de al revés.</w:t>
+        <w:t xml:space="preserve">Esto </w:t>
+      </w:r>
+      <w:r>
+        <w:rPr>
+          <w:rFonts w:ascii="Arial" w:hAnsi="Arial" w:cs="Arial"/>
+          <w:color w:val="222222"/>
+        </w:rPr>
+        <w:lastRenderedPageBreak/>
+        <w:t>es visto como una forma antinatural de trabajo que obliga a las personas a adaptarse a las exigencias de la tecnología en lugar de al revés.</w:t>
       </w:r>
     </w:p>
     <w:p>
@@ -16112,15 +17496,7 @@
           <w:rFonts w:ascii="Arial" w:hAnsi="Arial" w:cs="Arial"/>
           <w:color w:val="222222"/>
         </w:rPr>
-        <w:t xml:space="preserve">Esta forma </w:t>
-      </w:r>
-      <w:r>
-        <w:rPr>
-          <w:rFonts w:ascii="Arial" w:hAnsi="Arial" w:cs="Arial"/>
-          <w:color w:val="222222"/>
-        </w:rPr>
-        <w:lastRenderedPageBreak/>
-        <w:t>natural de la interacción dentro de este mundo a menudo da lugar a nuevas formas de comunicación y la comprensión.</w:t>
+        <w:t>Esta forma natural de la interacción dentro de este mundo a menudo da lugar a nuevas formas de comunicación y la comprensión.</w:t>
       </w:r>
     </w:p>
     <w:p>
@@ -16235,7 +17611,15 @@
           <w:rFonts w:ascii="Arial" w:hAnsi="Arial" w:cs="Arial"/>
           <w:color w:val="252525"/>
         </w:rPr>
-        <w:t>La realidad virtual juega un papel importante en el entrenamiento de combate para los militares. Permite a los reclutas entrenar bajo un ambiente controlado donde responden a diferentes tipos de situaciones de combate. Una realidad virtual totalmente envolvente que utiliza una pantalla montada en la cabeza (HMD), trajes de datos, guante de datos, y el arma de realidad virtual que se utilizan para entrenar en combate. Esta configuración permite que el tiempo de reposición del entrenamiento sea más corto y permite una mayor repetición en un corto período de tiempo. El entorno de entrenamiento es totalmente inmersiva, permite a los soldados entrenar a través de una amplia variedad de terrenos, situaciones y escenarios.</w:t>
+        <w:t xml:space="preserve">La realidad virtual juega un papel importante en el entrenamiento de combate para los militares. Permite a los reclutas entrenar bajo un ambiente controlado donde responden a diferentes tipos de situaciones de combate. Una realidad virtual totalmente envolvente que utiliza una pantalla montada en la cabeza (HMD), trajes de datos, guante de datos, y el arma de realidad virtual que se utilizan para entrenar en combate. Esta configuración permite que el tiempo de reposición del entrenamiento sea más corto y permite una mayor repetición en un corto período de tiempo. El entorno de entrenamiento es totalmente inmersiva, permite a los </w:t>
+      </w:r>
+      <w:r>
+        <w:rPr>
+          <w:rFonts w:ascii="Arial" w:hAnsi="Arial" w:cs="Arial"/>
+          <w:color w:val="252525"/>
+        </w:rPr>
+        <w:lastRenderedPageBreak/>
+        <w:t>soldados entrenar a través de una amplia variedad de terrenos, situaciones y escenarios.</w:t>
       </w:r>
     </w:p>
     <w:p>
@@ -16253,30 +17637,22 @@
           <w:rFonts w:ascii="Arial" w:hAnsi="Arial" w:cs="Arial"/>
           <w:color w:val="252525"/>
         </w:rPr>
-        <w:t xml:space="preserve">La realidad virtual también se utiliza en la simulación de vuelo para la Fuerza Aérea donde las personas se entrenan para ser pilotos. El simulador se instalaba en la </w:t>
-      </w:r>
+        <w:t xml:space="preserve">La realidad virtual también se utiliza en la simulación de vuelo para la Fuerza Aérea donde las personas se entrenan para ser pilotos. El simulador se instalaba en la parte superior de un sistema de elevación hidráulico que reacciona a las órdenes y eventos del usuario. Cuando el piloto dirige el avión, el módulo se gira e inclina en para proporcionar retroalimentación </w:t>
+      </w:r>
+      <w:proofErr w:type="spellStart"/>
       <w:r>
         <w:rPr>
           <w:rFonts w:ascii="Arial" w:hAnsi="Arial" w:cs="Arial"/>
           <w:color w:val="252525"/>
         </w:rPr>
-        <w:lastRenderedPageBreak/>
-        <w:t xml:space="preserve">parte superior de un sistema de elevación hidráulico que reacciona a las órdenes y eventos del usuario. Cuando el piloto dirige el avión, el módulo se gira e inclina en para proporcionar retroalimentación </w:t>
-      </w:r>
-      <w:proofErr w:type="spellStart"/>
+        <w:t>háptica</w:t>
+      </w:r>
+      <w:proofErr w:type="spellEnd"/>
       <w:r>
         <w:rPr>
           <w:rFonts w:ascii="Arial" w:hAnsi="Arial" w:cs="Arial"/>
           <w:color w:val="252525"/>
         </w:rPr>
-        <w:t>háptica</w:t>
-      </w:r>
-      <w:proofErr w:type="spellEnd"/>
-      <w:r>
-        <w:rPr>
-          <w:rFonts w:ascii="Arial" w:hAnsi="Arial" w:cs="Arial"/>
-          <w:color w:val="252525"/>
-        </w:rPr>
         <w:t xml:space="preserve">. El simulador de vuelo puede variar desde un módulo completamente cerrado a una serie de monitores de ordenador que proporcionan el punto de vista del piloto. Las razones más importantes sobre el uso de simuladores educacionales con un avión real son la reducción de los tiempos de transferencia entre la formación de la tierra y de vuelo real, la seguridad, la economía y la ausencia de contaminación. De la misma manera, las simulaciones de conducción virtuales se utilizan para entrenar a conductores de tanques en los conceptos básicos antes de que se les permita operar el vehículo real. Por último, lo mismo pasa con simuladores de conducción de camiones, en los que los bomberos belgas son entrenados para conducir de una manera que impide el mayor daño posible. A medida que estos conductores poseen menos experiencia que otros conductores de camiones, </w:t>
       </w:r>
       <w:r>
@@ -16292,9 +17668,9 @@
       </w:pPr>
     </w:p>
     <w:sectPr>
-      <w:headerReference w:type="default" r:id="rId25"/>
-      <w:footerReference w:type="even" r:id="rId26"/>
-      <w:footerReference w:type="default" r:id="rId27"/>
+      <w:headerReference w:type="default" r:id="rId26"/>
+      <w:footerReference w:type="even" r:id="rId27"/>
+      <w:footerReference w:type="default" r:id="rId28"/>
       <w:pgSz w:w="11906" w:h="16838"/>
       <w:pgMar w:top="1418" w:right="1418" w:bottom="1418" w:left="1701" w:header="709" w:footer="1417" w:gutter="0"/>
       <w:pgNumType w:start="0" w:chapStyle="1"/>
@@ -16392,7 +17768,7 @@
         <w:sz w:val="24"/>
         <w:szCs w:val="20"/>
       </w:rPr>
-      <w:t>20</w:t>
+      <w:t>26</w:t>
     </w:r>
     <w:r>
       <w:rPr>
@@ -16480,7 +17856,7 @@
         <w:sz w:val="24"/>
         <w:szCs w:val="20"/>
       </w:rPr>
-      <w:t>21</w:t>
+      <w:t>25</w:t>
     </w:r>
     <w:r>
       <w:rPr>
@@ -20067,7 +21443,6 @@
   <w:style w:type="character" w:default="1" w:styleId="Fuentedeprrafopredeter">
     <w:name w:val="Default Paragraph Font"/>
     <w:uiPriority w:val="1"/>
-    <w:semiHidden/>
     <w:unhideWhenUsed/>
   </w:style>
   <w:style w:type="table" w:default="1" w:styleId="Tablanormal">
@@ -20641,593 +22016,6 @@
 </w:styles>
 </file>
 
-<file path=word/glossary/document.xml><?xml version="1.0" encoding="utf-8"?>
-<w:glossaryDocument xmlns:wpc="http://schemas.microsoft.com/office/word/2010/wordprocessingCanvas" xmlns:cx="http://schemas.microsoft.com/office/drawing/2014/chartex" xmlns:cx1="http://schemas.microsoft.com/office/drawing/2015/9/8/chartex" xmlns:cx2="http://schemas.microsoft.com/office/drawing/2015/10/21/chartex" xmlns:cx3="http://schemas.microsoft.com/office/drawing/2016/5/9/chartex" xmlns:cx4="http://schemas.microsoft.com/office/drawing/2016/5/10/chartex" xmlns:cx5="http://schemas.microsoft.com/office/drawing/2016/5/11/chartex" xmlns:cx6="http://schemas.microsoft.com/office/drawing/2016/5/12/chartex" xmlns:cx7="http://schemas.microsoft.com/office/drawing/2016/5/13/chartex" xmlns:cx8="http://schemas.microsoft.com/office/drawing/2016/5/14/chartex" xmlns:mc="http://schemas.openxmlformats.org/markup-compatibility/2006" xmlns:o="urn:schemas-microsoft-com:office:office" xmlns:r="http://schemas.openxmlformats.org/officeDocument/2006/relationships" xmlns:m="http://schemas.openxmlformats.org/officeDocument/2006/math" xmlns:v="urn:schemas-microsoft-com:vml" xmlns:wp14="http://schemas.microsoft.com/office/word/2010/wordprocessingDrawing" xmlns:wp="http://schemas.openxmlformats.org/drawingml/2006/wordprocessingDrawing" xmlns:w10="urn:schemas-microsoft-com:office:word" xmlns:w="http://schemas.openxmlformats.org/wordprocessingml/2006/main" xmlns:w14="http://schemas.microsoft.com/office/word/2010/wordml" xmlns:w15="http://schemas.microsoft.com/office/word/2012/wordml" xmlns:w16se="http://schemas.microsoft.com/office/word/2015/wordml/symex" xmlns:wpg="http://schemas.microsoft.com/office/word/2010/wordprocessingGroup" xmlns:wpi="http://schemas.microsoft.com/office/word/2010/wordprocessingInk" xmlns:wne="http://schemas.microsoft.com/office/word/2006/wordml" xmlns:wps="http://schemas.microsoft.com/office/word/2010/wordprocessingShape" mc:Ignorable="w14 w15 w16se wp14"/>
-</file>
-
-<file path=word/glossary/fontTable.xml><?xml version="1.0" encoding="utf-8"?>
-<w:fonts xmlns:mc="http://schemas.openxmlformats.org/markup-compatibility/2006" xmlns:r="http://schemas.openxmlformats.org/officeDocument/2006/relationships" xmlns:w="http://schemas.openxmlformats.org/wordprocessingml/2006/main" xmlns:w14="http://schemas.microsoft.com/office/word/2010/wordml" xmlns:w15="http://schemas.microsoft.com/office/word/2012/wordml" xmlns:w16se="http://schemas.microsoft.com/office/word/2015/wordml/symex" mc:Ignorable="w14 w15 w16se">
-  <w:font w:name="Symbol">
-    <w:panose1 w:val="05050102010706020507"/>
-    <w:charset w:val="02"/>
-    <w:family w:val="roman"/>
-    <w:pitch w:val="variable"/>
-    <w:sig w:usb0="00000000" w:usb1="10000000" w:usb2="00000000" w:usb3="00000000" w:csb0="80000000" w:csb1="00000000"/>
-  </w:font>
-  <w:font w:name="Times New Roman">
-    <w:panose1 w:val="02020603050405020304"/>
-    <w:charset w:val="00"/>
-    <w:family w:val="roman"/>
-    <w:pitch w:val="variable"/>
-    <w:sig w:usb0="E0002EFF" w:usb1="C000785B" w:usb2="00000009" w:usb3="00000000" w:csb0="000001FF" w:csb1="00000000"/>
-  </w:font>
-  <w:font w:name="Courier New">
-    <w:panose1 w:val="02070309020205020404"/>
-    <w:charset w:val="00"/>
-    <w:family w:val="auto"/>
-    <w:pitch w:val="variable"/>
-    <w:sig w:usb0="E0002AFF" w:usb1="C0007843" w:usb2="00000009" w:usb3="00000000" w:csb0="000001FF" w:csb1="00000000"/>
-  </w:font>
-  <w:font w:name="Wingdings">
-    <w:panose1 w:val="05000000000000000000"/>
-    <w:charset w:val="02"/>
-    <w:family w:val="auto"/>
-    <w:pitch w:val="variable"/>
-    <w:sig w:usb0="00000000" w:usb1="10000000" w:usb2="00000000" w:usb3="00000000" w:csb0="80000000" w:csb1="00000000"/>
-  </w:font>
-  <w:font w:name="Calibri">
-    <w:panose1 w:val="020F0502020204030204"/>
-    <w:charset w:val="00"/>
-    <w:family w:val="swiss"/>
-    <w:pitch w:val="variable"/>
-    <w:sig w:usb0="E0002AFF" w:usb1="C000247B" w:usb2="00000009" w:usb3="00000000" w:csb0="000001FF" w:csb1="00000000"/>
-  </w:font>
-  <w:font w:name="Helvetica">
-    <w:panose1 w:val="020B0604020202020204"/>
-    <w:charset w:val="00"/>
-    <w:family w:val="auto"/>
-    <w:pitch w:val="variable"/>
-    <w:sig w:usb0="E00002FF" w:usb1="5000785B" w:usb2="00000000" w:usb3="00000000" w:csb0="0000019F" w:csb1="00000000"/>
-  </w:font>
-  <w:font w:name="Calibri Light">
-    <w:panose1 w:val="020F0302020204030204"/>
-    <w:charset w:val="00"/>
-    <w:family w:val="swiss"/>
-    <w:pitch w:val="variable"/>
-    <w:sig w:usb0="E0002AFF" w:usb1="C000247B" w:usb2="00000009" w:usb3="00000000" w:csb0="000001FF" w:csb1="00000000"/>
-  </w:font>
-  <w:font w:name="Arial">
-    <w:panose1 w:val="020B0604020202020204"/>
-    <w:charset w:val="00"/>
-    <w:family w:val="swiss"/>
-    <w:pitch w:val="variable"/>
-    <w:sig w:usb0="E0002EFF" w:usb1="C0007843" w:usb2="00000009" w:usb3="00000000" w:csb0="000001FF" w:csb1="00000000"/>
-  </w:font>
-  <w:font w:name="Segoe UI">
-    <w:altName w:val="Times New Roman"/>
-    <w:panose1 w:val="020B0502040204020203"/>
-    <w:charset w:val="00"/>
-    <w:family w:val="swiss"/>
-    <w:pitch w:val="variable"/>
-    <w:sig w:usb0="E4002EFF" w:usb1="C000E47F" w:usb2="00000009" w:usb3="00000000" w:csb0="000001FF" w:csb1="00000000"/>
-  </w:font>
-  <w:font w:name="Helvetica LT Std Cond">
-    <w:altName w:val="Cambria"/>
-    <w:panose1 w:val="00000000000000000000"/>
-    <w:charset w:val="00"/>
-    <w:family w:val="swiss"/>
-    <w:notTrueType/>
-    <w:pitch w:val="variable"/>
-    <w:sig w:usb0="00000003" w:usb1="00000000" w:usb2="00000000" w:usb3="00000000" w:csb0="00000001" w:csb1="00000000"/>
-  </w:font>
-  <w:font w:name="Cambria">
-    <w:panose1 w:val="02040503050406030204"/>
-    <w:charset w:val="00"/>
-    <w:family w:val="roman"/>
-    <w:pitch w:val="variable"/>
-    <w:sig w:usb0="E00002FF" w:usb1="400004FF" w:usb2="00000000" w:usb3="00000000" w:csb0="0000019F" w:csb1="00000000"/>
-  </w:font>
-</w:fonts>
-</file>
-
-<file path=word/glossary/settings.xml><?xml version="1.0" encoding="utf-8"?>
-<w:settings xmlns:mc="http://schemas.openxmlformats.org/markup-compatibility/2006" xmlns:o="urn:schemas-microsoft-com:office:office" xmlns:r="http://schemas.openxmlformats.org/officeDocument/2006/relationships" xmlns:m="http://schemas.openxmlformats.org/officeDocument/2006/math" xmlns:v="urn:schemas-microsoft-com:vml" xmlns:w10="urn:schemas-microsoft-com:office:word" xmlns:w="http://schemas.openxmlformats.org/wordprocessingml/2006/main" xmlns:w14="http://schemas.microsoft.com/office/word/2010/wordml" xmlns:w15="http://schemas.microsoft.com/office/word/2012/wordml" xmlns:w16se="http://schemas.microsoft.com/office/word/2015/wordml/symex" xmlns:sl="http://schemas.openxmlformats.org/schemaLibrary/2006/main" mc:Ignorable="w14 w15 w16se">
-  <w:view w:val="normal"/>
-  <w:defaultTabStop w:val="708"/>
-  <w:hyphenationZone w:val="425"/>
-  <w:characterSpacingControl w:val="doNotCompress"/>
-  <w:compat>
-    <w:useFELayout/>
-    <w:compatSetting w:name="compatibilityMode" w:uri="http://schemas.microsoft.com/office/word" w:val="15"/>
-    <w:compatSetting w:name="overrideTableStyleFontSizeAndJustification" w:uri="http://schemas.microsoft.com/office/word" w:val="1"/>
-    <w:compatSetting w:name="enableOpenTypeFeatures" w:uri="http://schemas.microsoft.com/office/word" w:val="1"/>
-    <w:compatSetting w:name="doNotFlipMirrorIndents" w:uri="http://schemas.microsoft.com/office/word" w:val="1"/>
-    <w:compatSetting w:name="differentiateMultirowTableHeaders" w:uri="http://schemas.microsoft.com/office/word" w:val="1"/>
-  </w:compat>
-  <w:rsids>
-    <w:rsidRoot w:val="00377019"/>
-    <w:rsid w:val="00377019"/>
-    <w:rsid w:val="005C4C82"/>
-  </w:rsids>
-  <m:mathPr>
-    <m:mathFont m:val="Cambria Math"/>
-    <m:brkBin m:val="before"/>
-    <m:brkBinSub m:val="--"/>
-    <m:smallFrac m:val="0"/>
-    <m:dispDef/>
-    <m:lMargin m:val="0"/>
-    <m:rMargin m:val="0"/>
-    <m:defJc m:val="centerGroup"/>
-    <m:wrapIndent m:val="1440"/>
-    <m:intLim m:val="subSup"/>
-    <m:naryLim m:val="undOvr"/>
-  </m:mathPr>
-  <w:themeFontLang w:val="es-ES"/>
-  <w:clrSchemeMapping w:bg1="light1" w:t1="dark1" w:bg2="light2" w:t2="dark2" w:accent1="accent1" w:accent2="accent2" w:accent3="accent3" w:accent4="accent4" w:accent5="accent5" w:accent6="accent6" w:hyperlink="hyperlink" w:followedHyperlink="followedHyperlink"/>
-  <w:decimalSymbol w:val=","/>
-  <w:listSeparator w:val=";"/>
-  <w15:chartTrackingRefBased/>
-</w:settings>
-</file>
-
-<file path=word/glossary/styles.xml><?xml version="1.0" encoding="utf-8"?>
-<w:styles xmlns:mc="http://schemas.openxmlformats.org/markup-compatibility/2006" xmlns:r="http://schemas.openxmlformats.org/officeDocument/2006/relationships" xmlns:w="http://schemas.openxmlformats.org/wordprocessingml/2006/main" xmlns:w14="http://schemas.microsoft.com/office/word/2010/wordml" xmlns:w15="http://schemas.microsoft.com/office/word/2012/wordml" xmlns:w16se="http://schemas.microsoft.com/office/word/2015/wordml/symex" mc:Ignorable="w14 w15 w16se">
-  <w:docDefaults>
-    <w:rPrDefault>
-      <w:rPr>
-        <w:rFonts w:asciiTheme="minorHAnsi" w:eastAsiaTheme="minorEastAsia" w:hAnsiTheme="minorHAnsi" w:cstheme="minorBidi"/>
-        <w:sz w:val="22"/>
-        <w:szCs w:val="22"/>
-        <w:lang w:val="es-ES" w:eastAsia="es-ES" w:bidi="ar-SA"/>
-      </w:rPr>
-    </w:rPrDefault>
-    <w:pPrDefault>
-      <w:pPr>
-        <w:spacing w:after="160" w:line="259" w:lineRule="auto"/>
-      </w:pPr>
-    </w:pPrDefault>
-  </w:docDefaults>
-  <w:latentStyles w:defLockedState="0" w:defUIPriority="99" w:defSemiHidden="0" w:defUnhideWhenUsed="0" w:defQFormat="0" w:count="374">
-    <w:lsdException w:name="Normal" w:uiPriority="0" w:qFormat="1"/>
-    <w:lsdException w:name="heading 1" w:uiPriority="9" w:qFormat="1"/>
-    <w:lsdException w:name="heading 2" w:semiHidden="1" w:uiPriority="9" w:unhideWhenUsed="1" w:qFormat="1"/>
-    <w:lsdException w:name="heading 3" w:semiHidden="1" w:uiPriority="9" w:unhideWhenUsed="1" w:qFormat="1"/>
-    <w:lsdException w:name="heading 4" w:semiHidden="1" w:uiPriority="9" w:unhideWhenUsed="1" w:qFormat="1"/>
-    <w:lsdException w:name="heading 5" w:semiHidden="1" w:uiPriority="9" w:unhideWhenUsed="1" w:qFormat="1"/>
-    <w:lsdException w:name="heading 6" w:semiHidden="1" w:uiPriority="9" w:unhideWhenUsed="1" w:qFormat="1"/>
-    <w:lsdException w:name="heading 7" w:semiHidden="1" w:uiPriority="9" w:unhideWhenUsed="1" w:qFormat="1"/>
-    <w:lsdException w:name="heading 8" w:semiHidden="1" w:uiPriority="9" w:unhideWhenUsed="1" w:qFormat="1"/>
-    <w:lsdException w:name="heading 9" w:semiHidden="1" w:uiPriority="9" w:unhideWhenUsed="1" w:qFormat="1"/>
-    <w:lsdException w:name="index 1" w:semiHidden="1" w:unhideWhenUsed="1"/>
-    <w:lsdException w:name="index 2" w:semiHidden="1" w:unhideWhenUsed="1"/>
-    <w:lsdException w:name="index 3" w:semiHidden="1" w:unhideWhenUsed="1"/>
-    <w:lsdException w:name="index 4" w:semiHidden="1" w:unhideWhenUsed="1"/>
-    <w:lsdException w:name="index 5" w:semiHidden="1" w:unhideWhenUsed="1"/>
-    <w:lsdException w:name="index 6" w:semiHidden="1" w:unhideWhenUsed="1"/>
-    <w:lsdException w:name="index 7" w:semiHidden="1" w:unhideWhenUsed="1"/>
-    <w:lsdException w:name="index 8" w:semiHidden="1" w:unhideWhenUsed="1"/>
-    <w:lsdException w:name="index 9" w:semiHidden="1" w:unhideWhenUsed="1"/>
-    <w:lsdException w:name="toc 1" w:semiHidden="1" w:uiPriority="39" w:unhideWhenUsed="1"/>
-    <w:lsdException w:name="toc 2" w:semiHidden="1" w:uiPriority="39" w:unhideWhenUsed="1"/>
-    <w:lsdException w:name="toc 3" w:semiHidden="1" w:uiPriority="39" w:unhideWhenUsed="1"/>
-    <w:lsdException w:name="toc 4" w:semiHidden="1" w:uiPriority="39" w:unhideWhenUsed="1"/>
-    <w:lsdException w:name="toc 5" w:semiHidden="1" w:uiPriority="39" w:unhideWhenUsed="1"/>
-    <w:lsdException w:name="toc 6" w:semiHidden="1" w:uiPriority="39" w:unhideWhenUsed="1"/>
-    <w:lsdException w:name="toc 7" w:semiHidden="1" w:uiPriority="39" w:unhideWhenUsed="1"/>
-    <w:lsdException w:name="toc 8" w:semiHidden="1" w:uiPriority="39" w:unhideWhenUsed="1"/>
-    <w:lsdException w:name="toc 9" w:semiHidden="1" w:uiPriority="39" w:unhideWhenUsed="1"/>
-    <w:lsdException w:name="Normal Indent" w:semiHidden="1" w:unhideWhenUsed="1"/>
-    <w:lsdException w:name="footnote text" w:semiHidden="1" w:unhideWhenUsed="1"/>
-    <w:lsdException w:name="annotation text" w:semiHidden="1" w:unhideWhenUsed="1"/>
-    <w:lsdException w:name="header" w:semiHidden="1" w:unhideWhenUsed="1"/>
-    <w:lsdException w:name="footer" w:semiHidden="1" w:unhideWhenUsed="1"/>
-    <w:lsdException w:name="index heading" w:semiHidden="1" w:unhideWhenUsed="1"/>
-    <w:lsdException w:name="caption" w:semiHidden="1" w:uiPriority="35" w:unhideWhenUsed="1" w:qFormat="1"/>
-    <w:lsdException w:name="table of figures" w:semiHidden="1" w:unhideWhenUsed="1"/>
-    <w:lsdException w:name="envelope address" w:semiHidden="1" w:unhideWhenUsed="1"/>
-    <w:lsdException w:name="envelope return" w:semiHidden="1" w:unhideWhenUsed="1"/>
-    <w:lsdException w:name="footnote reference" w:semiHidden="1" w:unhideWhenUsed="1"/>
-    <w:lsdException w:name="annotation reference" w:semiHidden="1" w:unhideWhenUsed="1"/>
-    <w:lsdException w:name="line number" w:semiHidden="1" w:unhideWhenUsed="1"/>
-    <w:lsdException w:name="page number" w:semiHidden="1" w:unhideWhenUsed="1"/>
-    <w:lsdException w:name="endnote reference" w:semiHidden="1" w:unhideWhenUsed="1"/>
-    <w:lsdException w:name="endnote text" w:semiHidden="1" w:unhideWhenUsed="1"/>
-    <w:lsdException w:name="table of authorities" w:semiHidden="1" w:unhideWhenUsed="1"/>
-    <w:lsdException w:name="macro" w:semiHidden="1" w:unhideWhenUsed="1"/>
-    <w:lsdException w:name="toa heading" w:semiHidden="1" w:unhideWhenUsed="1"/>
-    <w:lsdException w:name="List" w:semiHidden="1" w:unhideWhenUsed="1"/>
-    <w:lsdException w:name="List Bullet" w:semiHidden="1" w:unhideWhenUsed="1"/>
-    <w:lsdException w:name="List Number" w:semiHidden="1" w:unhideWhenUsed="1"/>
-    <w:lsdException w:name="List 2" w:semiHidden="1" w:unhideWhenUsed="1"/>
-    <w:lsdException w:name="List 3" w:semiHidden="1" w:unhideWhenUsed="1"/>
-    <w:lsdException w:name="List 4" w:semiHidden="1" w:unhideWhenUsed="1"/>
-    <w:lsdException w:name="List 5" w:semiHidden="1" w:unhideWhenUsed="1"/>
-    <w:lsdException w:name="List Bullet 2" w:semiHidden="1" w:unhideWhenUsed="1"/>
-    <w:lsdException w:name="List Bullet 3" w:semiHidden="1" w:unhideWhenUsed="1"/>
-    <w:lsdException w:name="List Bullet 4" w:semiHidden="1" w:unhideWhenUsed="1"/>
-    <w:lsdException w:name="List Bullet 5" w:semiHidden="1" w:unhideWhenUsed="1"/>
-    <w:lsdException w:name="List Number 2" w:semiHidden="1" w:unhideWhenUsed="1"/>
-    <w:lsdException w:name="List Number 3" w:semiHidden="1" w:unhideWhenUsed="1"/>
-    <w:lsdException w:name="List Number 4" w:semiHidden="1" w:unhideWhenUsed="1"/>
-    <w:lsdException w:name="List Number 5" w:semiHidden="1" w:unhideWhenUsed="1"/>
-    <w:lsdException w:name="Title" w:uiPriority="10" w:qFormat="1"/>
-    <w:lsdException w:name="Closing" w:semiHidden="1" w:unhideWhenUsed="1"/>
-    <w:lsdException w:name="Signature" w:semiHidden="1" w:unhideWhenUsed="1"/>
-    <w:lsdException w:name="Default Paragraph Font" w:semiHidden="1" w:uiPriority="1" w:unhideWhenUsed="1"/>
-    <w:lsdException w:name="Body Text" w:semiHidden="1" w:unhideWhenUsed="1"/>
-    <w:lsdException w:name="Body Text Indent" w:semiHidden="1" w:unhideWhenUsed="1"/>
-    <w:lsdException w:name="List Continue" w:semiHidden="1" w:unhideWhenUsed="1"/>
-    <w:lsdException w:name="List Continue 2" w:semiHidden="1" w:unhideWhenUsed="1"/>
-    <w:lsdException w:name="List Continue 3" w:semiHidden="1" w:unhideWhenUsed="1"/>
-    <w:lsdException w:name="List Continue 4" w:semiHidden="1" w:unhideWhenUsed="1"/>
-    <w:lsdException w:name="List Continue 5" w:semiHidden="1" w:unhideWhenUsed="1"/>
-    <w:lsdException w:name="Message Header" w:semiHidden="1" w:unhideWhenUsed="1"/>
-    <w:lsdException w:name="Subtitle" w:uiPriority="11" w:qFormat="1"/>
-    <w:lsdException w:name="Salutation" w:semiHidden="1" w:unhideWhenUsed="1"/>
-    <w:lsdException w:name="Date" w:semiHidden="1" w:unhideWhenUsed="1"/>
-    <w:lsdException w:name="Body Text First Indent" w:semiHidden="1" w:unhideWhenUsed="1"/>
-    <w:lsdException w:name="Body Text First Indent 2" w:semiHidden="1" w:unhideWhenUsed="1"/>
-    <w:lsdException w:name="Note Heading" w:semiHidden="1" w:unhideWhenUsed="1"/>
-    <w:lsdException w:name="Body Text 2" w:semiHidden="1" w:unhideWhenUsed="1"/>
-    <w:lsdException w:name="Body Text 3" w:semiHidden="1" w:unhideWhenUsed="1"/>
-    <w:lsdException w:name="Body Text Indent 2" w:semiHidden="1" w:unhideWhenUsed="1"/>
-    <w:lsdException w:name="Body Text Indent 3" w:semiHidden="1" w:unhideWhenUsed="1"/>
-    <w:lsdException w:name="Block Text" w:semiHidden="1" w:unhideWhenUsed="1"/>
-    <w:lsdException w:name="Hyperlink" w:semiHidden="1" w:unhideWhenUsed="1"/>
-    <w:lsdException w:name="FollowedHyperlink" w:semiHidden="1" w:unhideWhenUsed="1"/>
-    <w:lsdException w:name="Strong" w:uiPriority="22" w:qFormat="1"/>
-    <w:lsdException w:name="Emphasis" w:uiPriority="20" w:qFormat="1"/>
-    <w:lsdException w:name="Document Map" w:semiHidden="1" w:unhideWhenUsed="1"/>
-    <w:lsdException w:name="Plain Text" w:semiHidden="1" w:unhideWhenUsed="1"/>
-    <w:lsdException w:name="E-mail Signature" w:semiHidden="1" w:unhideWhenUsed="1"/>
-    <w:lsdException w:name="HTML Top of Form" w:semiHidden="1" w:unhideWhenUsed="1"/>
-    <w:lsdException w:name="HTML Bottom of Form" w:semiHidden="1" w:unhideWhenUsed="1"/>
-    <w:lsdException w:name="Normal (Web)" w:semiHidden="1" w:unhideWhenUsed="1"/>
-    <w:lsdException w:name="HTML Acronym" w:semiHidden="1" w:unhideWhenUsed="1"/>
-    <w:lsdException w:name="HTML Address" w:semiHidden="1" w:unhideWhenUsed="1"/>
-    <w:lsdException w:name="HTML Cite" w:semiHidden="1" w:unhideWhenUsed="1"/>
-    <w:lsdException w:name="HTML Code" w:semiHidden="1" w:unhideWhenUsed="1"/>
-    <w:lsdException w:name="HTML Definition" w:semiHidden="1" w:unhideWhenUsed="1"/>
-    <w:lsdException w:name="HTML Keyboard" w:semiHidden="1" w:unhideWhenUsed="1"/>
-    <w:lsdException w:name="HTML Preformatted" w:semiHidden="1" w:unhideWhenUsed="1"/>
-    <w:lsdException w:name="HTML Sample" w:semiHidden="1" w:unhideWhenUsed="1"/>
-    <w:lsdException w:name="HTML Typewriter" w:semiHidden="1" w:unhideWhenUsed="1"/>
-    <w:lsdException w:name="HTML Variable" w:semiHidden="1" w:unhideWhenUsed="1"/>
-    <w:lsdException w:name="Normal Table" w:semiHidden="1" w:unhideWhenUsed="1"/>
-    <w:lsdException w:name="annotation subject" w:semiHidden="1" w:unhideWhenUsed="1"/>
-    <w:lsdException w:name="No List" w:semiHidden="1" w:unhideWhenUsed="1"/>
-    <w:lsdException w:name="Outline List 1" w:semiHidden="1" w:unhideWhenUsed="1"/>
-    <w:lsdException w:name="Outline List 2" w:semiHidden="1" w:unhideWhenUsed="1"/>
-    <w:lsdException w:name="Outline List 3" w:semiHidden="1" w:unhideWhenUsed="1"/>
-    <w:lsdException w:name="Table Simple 1" w:semiHidden="1" w:unhideWhenUsed="1"/>
-    <w:lsdException w:name="Table Simple 2" w:semiHidden="1" w:unhideWhenUsed="1"/>
-    <w:lsdException w:name="Table Simple 3" w:semiHidden="1" w:unhideWhenUsed="1"/>
-    <w:lsdException w:name="Table Classic 1" w:semiHidden="1" w:unhideWhenUsed="1"/>
-    <w:lsdException w:name="Table Classic 2" w:semiHidden="1" w:unhideWhenUsed="1"/>
-    <w:lsdException w:name="Table Classic 3" w:semiHidden="1" w:unhideWhenUsed="1"/>
-    <w:lsdException w:name="Table Classic 4" w:semiHidden="1" w:unhideWhenUsed="1"/>
-    <w:lsdException w:name="Table Colorful 1" w:semiHidden="1" w:unhideWhenUsed="1"/>
-    <w:lsdException w:name="Table Colorful 2" w:semiHidden="1" w:unhideWhenUsed="1"/>
-    <w:lsdException w:name="Table Colorful 3" w:semiHidden="1" w:unhideWhenUsed="1"/>
-    <w:lsdException w:name="Table Columns 1" w:semiHidden="1" w:unhideWhenUsed="1"/>
-    <w:lsdException w:name="Table Columns 2" w:semiHidden="1" w:unhideWhenUsed="1"/>
-    <w:lsdException w:name="Table Columns 3" w:semiHidden="1" w:unhideWhenUsed="1"/>
-    <w:lsdException w:name="Table Columns 4" w:semiHidden="1" w:unhideWhenUsed="1"/>
-    <w:lsdException w:name="Table Columns 5" w:semiHidden="1" w:unhideWhenUsed="1"/>
-    <w:lsdException w:name="Table Grid 1" w:semiHidden="1" w:unhideWhenUsed="1"/>
-    <w:lsdException w:name="Table Grid 2" w:semiHidden="1" w:unhideWhenUsed="1"/>
-    <w:lsdException w:name="Table Grid 3" w:semiHidden="1" w:unhideWhenUsed="1"/>
-    <w:lsdException w:name="Table Grid 4" w:semiHidden="1" w:unhideWhenUsed="1"/>
-    <w:lsdException w:name="Table Grid 5" w:semiHidden="1" w:unhideWhenUsed="1"/>
-    <w:lsdException w:name="Table Grid 6" w:semiHidden="1" w:unhideWhenUsed="1"/>
-    <w:lsdException w:name="Table Grid 7" w:semiHidden="1" w:unhideWhenUsed="1"/>
-    <w:lsdException w:name="Table Grid 8" w:semiHidden="1" w:unhideWhenUsed="1"/>
-    <w:lsdException w:name="Table List 1" w:semiHidden="1" w:unhideWhenUsed="1"/>
-    <w:lsdException w:name="Table List 2" w:semiHidden="1" w:unhideWhenUsed="1"/>
-    <w:lsdException w:name="Table List 3" w:semiHidden="1" w:unhideWhenUsed="1"/>
-    <w:lsdException w:name="Table List 4" w:semiHidden="1" w:unhideWhenUsed="1"/>
-    <w:lsdException w:name="Table List 5" w:semiHidden="1" w:unhideWhenUsed="1"/>
-    <w:lsdException w:name="Table List 6" w:semiHidden="1" w:unhideWhenUsed="1"/>
-    <w:lsdException w:name="Table List 7" w:semiHidden="1" w:unhideWhenUsed="1"/>
-    <w:lsdException w:name="Table List 8" w:semiHidden="1" w:unhideWhenUsed="1"/>
-    <w:lsdException w:name="Table 3D effects 1" w:semiHidden="1" w:unhideWhenUsed="1"/>
-    <w:lsdException w:name="Table 3D effects 2" w:semiHidden="1" w:unhideWhenUsed="1"/>
-    <w:lsdException w:name="Table 3D effects 3" w:semiHidden="1" w:unhideWhenUsed="1"/>
-    <w:lsdException w:name="Table Contemporary" w:semiHidden="1" w:unhideWhenUsed="1"/>
-    <w:lsdException w:name="Table Elegant" w:semiHidden="1" w:unhideWhenUsed="1"/>
-    <w:lsdException w:name="Table Professional" w:semiHidden="1" w:unhideWhenUsed="1"/>
-    <w:lsdException w:name="Table Subtle 1" w:semiHidden="1" w:unhideWhenUsed="1"/>
-    <w:lsdException w:name="Table Subtle 2" w:semiHidden="1" w:unhideWhenUsed="1"/>
-    <w:lsdException w:name="Table Web 1" w:semiHidden="1" w:unhideWhenUsed="1"/>
-    <w:lsdException w:name="Table Web 2" w:semiHidden="1" w:unhideWhenUsed="1"/>
-    <w:lsdException w:name="Table Web 3" w:semiHidden="1" w:unhideWhenUsed="1"/>
-    <w:lsdException w:name="Balloon Text" w:semiHidden="1" w:unhideWhenUsed="1"/>
-    <w:lsdException w:name="Table Grid" w:uiPriority="39"/>
-    <w:lsdException w:name="Table Theme" w:semiHidden="1" w:unhideWhenUsed="1"/>
-    <w:lsdException w:name="Placeholder Text" w:semiHidden="1"/>
-    <w:lsdException w:name="No Spacing" w:uiPriority="1" w:qFormat="1"/>
-    <w:lsdException w:name="Light Shading" w:uiPriority="60"/>
-    <w:lsdException w:name="Light List" w:uiPriority="61"/>
-    <w:lsdException w:name="Light Grid" w:uiPriority="62"/>
-    <w:lsdException w:name="Medium Shading 1" w:uiPriority="63"/>
-    <w:lsdException w:name="Medium Shading 2" w:uiPriority="64"/>
-    <w:lsdException w:name="Medium List 1" w:uiPriority="65"/>
-    <w:lsdException w:name="Medium List 2" w:uiPriority="66"/>
-    <w:lsdException w:name="Medium Grid 1" w:uiPriority="67"/>
-    <w:lsdException w:name="Medium Grid 2" w:uiPriority="68"/>
-    <w:lsdException w:name="Medium Grid 3" w:uiPriority="69"/>
-    <w:lsdException w:name="Dark List" w:uiPriority="70"/>
-    <w:lsdException w:name="Colorful Shading" w:uiPriority="71"/>
-    <w:lsdException w:name="Colorful List" w:uiPriority="72"/>
-    <w:lsdException w:name="Colorful Grid" w:uiPriority="73"/>
-    <w:lsdException w:name="Light Shading Accent 1" w:uiPriority="60"/>
-    <w:lsdException w:name="Light List Accent 1" w:uiPriority="61"/>
-    <w:lsdException w:name="Light Grid Accent 1" w:uiPriority="62"/>
-    <w:lsdException w:name="Medium Shading 1 Accent 1" w:uiPriority="63"/>
-    <w:lsdException w:name="Medium Shading 2 Accent 1" w:uiPriority="64"/>
-    <w:lsdException w:name="Medium List 1 Accent 1" w:uiPriority="65"/>
-    <w:lsdException w:name="Revision" w:semiHidden="1"/>
-    <w:lsdException w:name="List Paragraph" w:uiPriority="34" w:qFormat="1"/>
-    <w:lsdException w:name="Quote" w:uiPriority="29" w:qFormat="1"/>
-    <w:lsdException w:name="Intense Quote" w:uiPriority="30" w:qFormat="1"/>
-    <w:lsdException w:name="Medium List 2 Accent 1" w:uiPriority="66"/>
-    <w:lsdException w:name="Medium Grid 1 Accent 1" w:uiPriority="67"/>
-    <w:lsdException w:name="Medium Grid 2 Accent 1" w:uiPriority="68"/>
-    <w:lsdException w:name="Medium Grid 3 Accent 1" w:uiPriority="69"/>
-    <w:lsdException w:name="Dark List Accent 1" w:uiPriority="70"/>
-    <w:lsdException w:name="Colorful Shading Accent 1" w:uiPriority="71"/>
-    <w:lsdException w:name="Colorful List Accent 1" w:uiPriority="72"/>
-    <w:lsdException w:name="Colorful Grid Accent 1" w:uiPriority="73"/>
-    <w:lsdException w:name="Light Shading Accent 2" w:uiPriority="60"/>
-    <w:lsdException w:name="Light List Accent 2" w:uiPriority="61"/>
-    <w:lsdException w:name="Light Grid Accent 2" w:uiPriority="62"/>
-    <w:lsdException w:name="Medium Shading 1 Accent 2" w:uiPriority="63"/>
-    <w:lsdException w:name="Medium Shading 2 Accent 2" w:uiPriority="64"/>
-    <w:lsdException w:name="Medium List 1 Accent 2" w:uiPriority="65"/>
-    <w:lsdException w:name="Medium List 2 Accent 2" w:uiPriority="66"/>
-    <w:lsdException w:name="Medium Grid 1 Accent 2" w:uiPriority="67"/>
-    <w:lsdException w:name="Medium Grid 2 Accent 2" w:uiPriority="68"/>
-    <w:lsdException w:name="Medium Grid 3 Accent 2" w:uiPriority="69"/>
-    <w:lsdException w:name="Dark List Accent 2" w:uiPriority="70"/>
-    <w:lsdException w:name="Colorful Shading Accent 2" w:uiPriority="71"/>
-    <w:lsdException w:name="Colorful List Accent 2" w:uiPriority="72"/>
-    <w:lsdException w:name="Colorful Grid Accent 2" w:uiPriority="73"/>
-    <w:lsdException w:name="Light Shading Accent 3" w:uiPriority="60"/>
-    <w:lsdException w:name="Light List Accent 3" w:uiPriority="61"/>
-    <w:lsdException w:name="Light Grid Accent 3" w:uiPriority="62"/>
-    <w:lsdException w:name="Medium Shading 1 Accent 3" w:uiPriority="63"/>
-    <w:lsdException w:name="Medium Shading 2 Accent 3" w:uiPriority="64"/>
-    <w:lsdException w:name="Medium List 1 Accent 3" w:uiPriority="65"/>
-    <w:lsdException w:name="Medium List 2 Accent 3" w:uiPriority="66"/>
-    <w:lsdException w:name="Medium Grid 1 Accent 3" w:uiPriority="67"/>
-    <w:lsdException w:name="Medium Grid 2 Accent 3" w:uiPriority="68"/>
-    <w:lsdException w:name="Medium Grid 3 Accent 3" w:uiPriority="69"/>
-    <w:lsdException w:name="Dark List Accent 3" w:uiPriority="70"/>
-    <w:lsdException w:name="Colorful Shading Accent 3" w:uiPriority="71"/>
-    <w:lsdException w:name="Colorful List Accent 3" w:uiPriority="72"/>
-    <w:lsdException w:name="Colorful Grid Accent 3" w:uiPriority="73"/>
-    <w:lsdException w:name="Light Shading Accent 4" w:uiPriority="60"/>
-    <w:lsdException w:name="Light List Accent 4" w:uiPriority="61"/>
-    <w:lsdException w:name="Light Grid Accent 4" w:uiPriority="62"/>
-    <w:lsdException w:name="Medium Shading 1 Accent 4" w:uiPriority="63"/>
-    <w:lsdException w:name="Medium Shading 2 Accent 4" w:uiPriority="64"/>
-    <w:lsdException w:name="Medium List 1 Accent 4" w:uiPriority="65"/>
-    <w:lsdException w:name="Medium List 2 Accent 4" w:uiPriority="66"/>
-    <w:lsdException w:name="Medium Grid 1 Accent 4" w:uiPriority="67"/>
-    <w:lsdException w:name="Medium Grid 2 Accent 4" w:uiPriority="68"/>
-    <w:lsdException w:name="Medium Grid 3 Accent 4" w:uiPriority="69"/>
-    <w:lsdException w:name="Dark List Accent 4" w:uiPriority="70"/>
-    <w:lsdException w:name="Colorful Shading Accent 4" w:uiPriority="71"/>
-    <w:lsdException w:name="Colorful List Accent 4" w:uiPriority="72"/>
-    <w:lsdException w:name="Colorful Grid Accent 4" w:uiPriority="73"/>
-    <w:lsdException w:name="Light Shading Accent 5" w:uiPriority="60"/>
-    <w:lsdException w:name="Light List Accent 5" w:uiPriority="61"/>
-    <w:lsdException w:name="Light Grid Accent 5" w:uiPriority="62"/>
-    <w:lsdException w:name="Medium Shading 1 Accent 5" w:uiPriority="63"/>
-    <w:lsdException w:name="Medium Shading 2 Accent 5" w:uiPriority="64"/>
-    <w:lsdException w:name="Medium List 1 Accent 5" w:uiPriority="65"/>
-    <w:lsdException w:name="Medium List 2 Accent 5" w:uiPriority="66"/>
-    <w:lsdException w:name="Medium Grid 1 Accent 5" w:uiPriority="67"/>
-    <w:lsdException w:name="Medium Grid 2 Accent 5" w:uiPriority="68"/>
-    <w:lsdException w:name="Medium Grid 3 Accent 5" w:uiPriority="69"/>
-    <w:lsdException w:name="Dark List Accent 5" w:uiPriority="70"/>
-    <w:lsdException w:name="Colorful Shading Accent 5" w:uiPriority="71"/>
-    <w:lsdException w:name="Colorful List Accent 5" w:uiPriority="72"/>
-    <w:lsdException w:name="Colorful Grid Accent 5" w:uiPriority="73"/>
-    <w:lsdException w:name="Light Shading Accent 6" w:uiPriority="60"/>
-    <w:lsdException w:name="Light List Accent 6" w:uiPriority="61"/>
-    <w:lsdException w:name="Light Grid Accent 6" w:uiPriority="62"/>
-    <w:lsdException w:name="Medium Shading 1 Accent 6" w:uiPriority="63"/>
-    <w:lsdException w:name="Medium Shading 2 Accent 6" w:uiPriority="64"/>
-    <w:lsdException w:name="Medium List 1 Accent 6" w:uiPriority="65"/>
-    <w:lsdException w:name="Medium List 2 Accent 6" w:uiPriority="66"/>
-    <w:lsdException w:name="Medium Grid 1 Accent 6" w:uiPriority="67"/>
-    <w:lsdException w:name="Medium Grid 2 Accent 6" w:uiPriority="68"/>
-    <w:lsdException w:name="Medium Grid 3 Accent 6" w:uiPriority="69"/>
-    <w:lsdException w:name="Dark List Accent 6" w:uiPriority="70"/>
-    <w:lsdException w:name="Colorful Shading Accent 6" w:uiPriority="71"/>
-    <w:lsdException w:name="Colorful List Accent 6" w:uiPriority="72"/>
-    <w:lsdException w:name="Colorful Grid Accent 6" w:uiPriority="73"/>
-    <w:lsdException w:name="Subtle Emphasis" w:uiPriority="19" w:qFormat="1"/>
-    <w:lsdException w:name="Intense Emphasis" w:uiPriority="21" w:qFormat="1"/>
-    <w:lsdException w:name="Subtle Reference" w:uiPriority="31" w:qFormat="1"/>
-    <w:lsdException w:name="Intense Reference" w:uiPriority="32" w:qFormat="1"/>
-    <w:lsdException w:name="Book Title" w:uiPriority="33" w:qFormat="1"/>
-    <w:lsdException w:name="Bibliography" w:semiHidden="1" w:uiPriority="37" w:unhideWhenUsed="1"/>
-    <w:lsdException w:name="TOC Heading" w:semiHidden="1" w:uiPriority="39" w:unhideWhenUsed="1" w:qFormat="1"/>
-    <w:lsdException w:name="Plain Table 1" w:uiPriority="41"/>
-    <w:lsdException w:name="Plain Table 2" w:uiPriority="42"/>
-    <w:lsdException w:name="Plain Table 3" w:uiPriority="43"/>
-    <w:lsdException w:name="Plain Table 4" w:uiPriority="44"/>
-    <w:lsdException w:name="Plain Table 5" w:uiPriority="45"/>
-    <w:lsdException w:name="Grid Table Light" w:uiPriority="40"/>
-    <w:lsdException w:name="Grid Table 1 Light" w:uiPriority="46"/>
-    <w:lsdException w:name="Grid Table 2" w:uiPriority="47"/>
-    <w:lsdException w:name="Grid Table 3" w:uiPriority="48"/>
-    <w:lsdException w:name="Grid Table 4" w:uiPriority="49"/>
-    <w:lsdException w:name="Grid Table 5 Dark" w:uiPriority="50"/>
-    <w:lsdException w:name="Grid Table 6 Colorful" w:uiPriority="51"/>
-    <w:lsdException w:name="Grid Table 7 Colorful" w:uiPriority="52"/>
-    <w:lsdException w:name="Grid Table 1 Light Accent 1" w:uiPriority="46"/>
-    <w:lsdException w:name="Grid Table 2 Accent 1" w:uiPriority="47"/>
-    <w:lsdException w:name="Grid Table 3 Accent 1" w:uiPriority="48"/>
-    <w:lsdException w:name="Grid Table 4 Accent 1" w:uiPriority="49"/>
-    <w:lsdException w:name="Grid Table 5 Dark Accent 1" w:uiPriority="50"/>
-    <w:lsdException w:name="Grid Table 6 Colorful Accent 1" w:uiPriority="51"/>
-    <w:lsdException w:name="Grid Table 7 Colorful Accent 1" w:uiPriority="52"/>
-    <w:lsdException w:name="Grid Table 1 Light Accent 2" w:uiPriority="46"/>
-    <w:lsdException w:name="Grid Table 2 Accent 2" w:uiPriority="47"/>
-    <w:lsdException w:name="Grid Table 3 Accent 2" w:uiPriority="48"/>
-    <w:lsdException w:name="Grid Table 4 Accent 2" w:uiPriority="49"/>
-    <w:lsdException w:name="Grid Table 5 Dark Accent 2" w:uiPriority="50"/>
-    <w:lsdException w:name="Grid Table 6 Colorful Accent 2" w:uiPriority="51"/>
-    <w:lsdException w:name="Grid Table 7 Colorful Accent 2" w:uiPriority="52"/>
-    <w:lsdException w:name="Grid Table 1 Light Accent 3" w:uiPriority="46"/>
-    <w:lsdException w:name="Grid Table 2 Accent 3" w:uiPriority="47"/>
-    <w:lsdException w:name="Grid Table 3 Accent 3" w:uiPriority="48"/>
-    <w:lsdException w:name="Grid Table 4 Accent 3" w:uiPriority="49"/>
-    <w:lsdException w:name="Grid Table 5 Dark Accent 3" w:uiPriority="50"/>
-    <w:lsdException w:name="Grid Table 6 Colorful Accent 3" w:uiPriority="51"/>
-    <w:lsdException w:name="Grid Table 7 Colorful Accent 3" w:uiPriority="52"/>
-    <w:lsdException w:name="Grid Table 1 Light Accent 4" w:uiPriority="46"/>
-    <w:lsdException w:name="Grid Table 2 Accent 4" w:uiPriority="47"/>
-    <w:lsdException w:name="Grid Table 3 Accent 4" w:uiPriority="48"/>
-    <w:lsdException w:name="Grid Table 4 Accent 4" w:uiPriority="49"/>
-    <w:lsdException w:name="Grid Table 5 Dark Accent 4" w:uiPriority="50"/>
-    <w:lsdException w:name="Grid Table 6 Colorful Accent 4" w:uiPriority="51"/>
-    <w:lsdException w:name="Grid Table 7 Colorful Accent 4" w:uiPriority="52"/>
-    <w:lsdException w:name="Grid Table 1 Light Accent 5" w:uiPriority="46"/>
-    <w:lsdException w:name="Grid Table 2 Accent 5" w:uiPriority="47"/>
-    <w:lsdException w:name="Grid Table 3 Accent 5" w:uiPriority="48"/>
-    <w:lsdException w:name="Grid Table 4 Accent 5" w:uiPriority="49"/>
-    <w:lsdException w:name="Grid Table 5 Dark Accent 5" w:uiPriority="50"/>
-    <w:lsdException w:name="Grid Table 6 Colorful Accent 5" w:uiPriority="51"/>
-    <w:lsdException w:name="Grid Table 7 Colorful Accent 5" w:uiPriority="52"/>
-    <w:lsdException w:name="Grid Table 1 Light Accent 6" w:uiPriority="46"/>
-    <w:lsdException w:name="Grid Table 2 Accent 6" w:uiPriority="47"/>
-    <w:lsdException w:name="Grid Table 3 Accent 6" w:uiPriority="48"/>
-    <w:lsdException w:name="Grid Table 4 Accent 6" w:uiPriority="49"/>
-    <w:lsdException w:name="Grid Table 5 Dark Accent 6" w:uiPriority="50"/>
-    <w:lsdException w:name="Grid Table 6 Colorful Accent 6" w:uiPriority="51"/>
-    <w:lsdException w:name="Grid Table 7 Colorful Accent 6" w:uiPriority="52"/>
-    <w:lsdException w:name="List Table 1 Light" w:uiPriority="46"/>
-    <w:lsdException w:name="List Table 2" w:uiPriority="47"/>
-    <w:lsdException w:name="List Table 3" w:uiPriority="48"/>
-    <w:lsdException w:name="List Table 4" w:uiPriority="49"/>
-    <w:lsdException w:name="List Table 5 Dark" w:uiPriority="50"/>
-    <w:lsdException w:name="List Table 6 Colorful" w:uiPriority="51"/>
-    <w:lsdException w:name="List Table 7 Colorful" w:uiPriority="52"/>
-    <w:lsdException w:name="List Table 1 Light Accent 1" w:uiPriority="46"/>
-    <w:lsdException w:name="List Table 2 Accent 1" w:uiPriority="47"/>
-    <w:lsdException w:name="List Table 3 Accent 1" w:uiPriority="48"/>
-    <w:lsdException w:name="List Table 4 Accent 1" w:uiPriority="49"/>
-    <w:lsdException w:name="List Table 5 Dark Accent 1" w:uiPriority="50"/>
-    <w:lsdException w:name="List Table 6 Colorful Accent 1" w:uiPriority="51"/>
-    <w:lsdException w:name="List Table 7 Colorful Accent 1" w:uiPriority="52"/>
-    <w:lsdException w:name="List Table 1 Light Accent 2" w:uiPriority="46"/>
-    <w:lsdException w:name="List Table 2 Accent 2" w:uiPriority="47"/>
-    <w:lsdException w:name="List Table 3 Accent 2" w:uiPriority="48"/>
-    <w:lsdException w:name="List Table 4 Accent 2" w:uiPriority="49"/>
-    <w:lsdException w:name="List Table 5 Dark Accent 2" w:uiPriority="50"/>
-    <w:lsdException w:name="List Table 6 Colorful Accent 2" w:uiPriority="51"/>
-    <w:lsdException w:name="List Table 7 Colorful Accent 2" w:uiPriority="52"/>
-    <w:lsdException w:name="List Table 1 Light Accent 3" w:uiPriority="46"/>
-    <w:lsdException w:name="List Table 2 Accent 3" w:uiPriority="47"/>
-    <w:lsdException w:name="List Table 3 Accent 3" w:uiPriority="48"/>
-    <w:lsdException w:name="List Table 4 Accent 3" w:uiPriority="49"/>
-    <w:lsdException w:name="List Table 5 Dark Accent 3" w:uiPriority="50"/>
-    <w:lsdException w:name="List Table 6 Colorful Accent 3" w:uiPriority="51"/>
-    <w:lsdException w:name="List Table 7 Colorful Accent 3" w:uiPriority="52"/>
-    <w:lsdException w:name="List Table 1 Light Accent 4" w:uiPriority="46"/>
-    <w:lsdException w:name="List Table 2 Accent 4" w:uiPriority="47"/>
-    <w:lsdException w:name="List Table 3 Accent 4" w:uiPriority="48"/>
-    <w:lsdException w:name="List Table 4 Accent 4" w:uiPriority="49"/>
-    <w:lsdException w:name="List Table 5 Dark Accent 4" w:uiPriority="50"/>
-    <w:lsdException w:name="List Table 6 Colorful Accent 4" w:uiPriority="51"/>
-    <w:lsdException w:name="List Table 7 Colorful Accent 4" w:uiPriority="52"/>
-    <w:lsdException w:name="List Table 1 Light Accent 5" w:uiPriority="46"/>
-    <w:lsdException w:name="List Table 2 Accent 5" w:uiPriority="47"/>
-    <w:lsdException w:name="List Table 3 Accent 5" w:uiPriority="48"/>
-    <w:lsdException w:name="List Table 4 Accent 5" w:uiPriority="49"/>
-    <w:lsdException w:name="List Table 5 Dark Accent 5" w:uiPriority="50"/>
-    <w:lsdException w:name="List Table 6 Colorful Accent 5" w:uiPriority="51"/>
-    <w:lsdException w:name="List Table 7 Colorful Accent 5" w:uiPriority="52"/>
-    <w:lsdException w:name="List Table 1 Light Accent 6" w:uiPriority="46"/>
-    <w:lsdException w:name="List Table 2 Accent 6" w:uiPriority="47"/>
-    <w:lsdException w:name="List Table 3 Accent 6" w:uiPriority="48"/>
-    <w:lsdException w:name="List Table 4 Accent 6" w:uiPriority="49"/>
-    <w:lsdException w:name="List Table 5 Dark Accent 6" w:uiPriority="50"/>
-    <w:lsdException w:name="List Table 6 Colorful Accent 6" w:uiPriority="51"/>
-    <w:lsdException w:name="List Table 7 Colorful Accent 6" w:uiPriority="52"/>
-    <w:lsdException w:name="Mention" w:semiHidden="1" w:unhideWhenUsed="1"/>
-    <w:lsdException w:name="Smart Hyperlink" w:semiHidden="1" w:unhideWhenUsed="1"/>
-    <w:lsdException w:name="Hashtag" w:semiHidden="1" w:unhideWhenUsed="1"/>
-  </w:latentStyles>
-  <w:style w:type="paragraph" w:default="1" w:styleId="Normal">
-    <w:name w:val="Normal"/>
-    <w:qFormat/>
-  </w:style>
-  <w:style w:type="character" w:default="1" w:styleId="Fuentedeprrafopredeter">
-    <w:name w:val="Default Paragraph Font"/>
-    <w:uiPriority w:val="1"/>
-    <w:semiHidden/>
-    <w:unhideWhenUsed/>
-  </w:style>
-  <w:style w:type="table" w:default="1" w:styleId="Tablanormal">
-    <w:name w:val="Normal Table"/>
-    <w:uiPriority w:val="99"/>
-    <w:semiHidden/>
-    <w:unhideWhenUsed/>
-    <w:tblPr>
-      <w:tblInd w:w="0" w:type="dxa"/>
-      <w:tblCellMar>
-        <w:top w:w="0" w:type="dxa"/>
-        <w:left w:w="108" w:type="dxa"/>
-        <w:bottom w:w="0" w:type="dxa"/>
-        <w:right w:w="108" w:type="dxa"/>
-      </w:tblCellMar>
-    </w:tblPr>
-  </w:style>
-  <w:style w:type="numbering" w:default="1" w:styleId="Sinlista">
-    <w:name w:val="No List"/>
-    <w:uiPriority w:val="99"/>
-    <w:semiHidden/>
-    <w:unhideWhenUsed/>
-  </w:style>
-  <w:style w:type="paragraph" w:customStyle="1" w:styleId="0EC5D92A639A4E9ABFB4B6192586743A">
-    <w:name w:val="0EC5D92A639A4E9ABFB4B6192586743A"/>
-    <w:rsid w:val="00377019"/>
-  </w:style>
-  <w:style w:type="paragraph" w:customStyle="1" w:styleId="1E117BB9F7B0489D9F575F22755FD1AD">
-    <w:name w:val="1E117BB9F7B0489D9F575F22755FD1AD"/>
-    <w:rsid w:val="00377019"/>
-  </w:style>
-  <w:style w:type="paragraph" w:customStyle="1" w:styleId="BF5DFAD7E6914928A63C50B010B3743A">
-    <w:name w:val="BF5DFAD7E6914928A63C50B010B3743A"/>
-    <w:rsid w:val="00377019"/>
-  </w:style>
-  <w:style w:type="paragraph" w:customStyle="1" w:styleId="4A55BFDB239949C28F5FDDB5C59CCAAB">
-    <w:name w:val="4A55BFDB239949C28F5FDDB5C59CCAAB"/>
-    <w:rsid w:val="00377019"/>
-  </w:style>
-  <w:style w:type="paragraph" w:customStyle="1" w:styleId="0C2CAFE40016421E89F0F2F56C8C5073">
-    <w:name w:val="0C2CAFE40016421E89F0F2F56C8C5073"/>
-    <w:rsid w:val="00377019"/>
-  </w:style>
-  <w:style w:type="paragraph" w:customStyle="1" w:styleId="3E35FF6EA1424275A3C9CEB3AB2BAA9C">
-    <w:name w:val="3E35FF6EA1424275A3C9CEB3AB2BAA9C"/>
-    <w:rsid w:val="00377019"/>
-  </w:style>
-</w:styles>
-</file>
-
-<file path=word/glossary/webSettings.xml><?xml version="1.0" encoding="utf-8"?>
-<w:webSettings xmlns:mc="http://schemas.openxmlformats.org/markup-compatibility/2006" xmlns:r="http://schemas.openxmlformats.org/officeDocument/2006/relationships" xmlns:w="http://schemas.openxmlformats.org/wordprocessingml/2006/main" xmlns:w14="http://schemas.microsoft.com/office/word/2010/wordml" xmlns:w15="http://schemas.microsoft.com/office/word/2012/wordml" xmlns:w16se="http://schemas.microsoft.com/office/word/2015/wordml/symex" mc:Ignorable="w14 w15 w16se">
-  <w:optimizeForBrowser/>
-  <w:allowPNG/>
-</w:webSettings>
-</file>
-
 <file path=word/theme/theme1.xml><?xml version="1.0" encoding="utf-8"?>
 <a:theme xmlns:a="http://schemas.openxmlformats.org/drawingml/2006/main" name="Tema de Office">
   <a:themeElements>
@@ -21528,7 +22316,7 @@
 </file>
 
 <file path=customXml/itemProps1.xml><?xml version="1.0" encoding="utf-8"?>
-<ds:datastoreItem xmlns:ds="http://schemas.openxmlformats.org/officeDocument/2006/customXml" ds:itemID="{BBB65093-ADF0-4ADD-B1F6-F8BF45B18DBD}">
+<ds:datastoreItem xmlns:ds="http://schemas.openxmlformats.org/officeDocument/2006/customXml" ds:itemID="{DB302E1E-3346-4997-BA3A-737B7D10C152}">
   <ds:schemaRefs>
     <ds:schemaRef ds:uri="http://schemas.openxmlformats.org/officeDocument/2006/bibliography"/>
   </ds:schemaRefs>

</xml_diff>